<commit_message>
I/O data types added
</commit_message>
<xml_diff>
--- a/LabsDOCX/DmeatryChaminov_1183_lab5_1.docx
+++ b/LabsDOCX/DmeatryChaminov_1183_lab5_1.docx
@@ -4905,7 +4905,7 @@
           </mc:Choice>
           <mc:Fallback>
             <w:pict>
-              <v:shapetype w14:anchorId="24E043BA" id="_x0000_t32" coordsize="21600,21600" o:spt="32" o:oned="t" path="m,l21600,21600e" filled="f">
+              <v:shapetype w14:anchorId="6FDEC923" id="_x0000_t32" coordsize="21600,21600" o:spt="32" o:oned="t" path="m,l21600,21600e" filled="f">
                 <v:path arrowok="t" fillok="f" o:connecttype="none"/>
                 <o:lock v:ext="edit" shapetype="t"/>
               </v:shapetype>
@@ -7179,7 +7179,7 @@
           </mc:Choice>
           <mc:Fallback>
             <w:pict>
-              <v:shapetype w14:anchorId="4AC7467E" id="_x0000_t120" coordsize="21600,21600" o:spt="120" path="m10800,qx,10800,10800,21600,21600,10800,10800,xe">
+              <v:shapetype w14:anchorId="5BDDB7E9" id="_x0000_t120" coordsize="21600,21600" o:spt="120" path="m10800,qx,10800,10800,21600,21600,10800,10800,xe">
                 <v:path gradientshapeok="t" o:connecttype="custom" o:connectlocs="10800,0;3163,3163;0,10800;3163,18437;10800,21600;18437,18437;21600,10800;18437,3163" textboxrect="3163,3163,18437,18437"/>
               </v:shapetype>
               <v:shape id="Блок-схема: узел 198" o:spid="_x0000_s1026" type="#_x0000_t120" style="position:absolute;margin-left:338.9pt;margin-top:111.4pt;width:3.6pt;height:3.6pt;z-index:251812864;visibility:visible;mso-wrap-style:square;mso-wrap-distance-left:9pt;mso-wrap-distance-top:0;mso-wrap-distance-right:9pt;mso-wrap-distance-bottom:0;mso-position-horizontal:absolute;mso-position-horizontal-relative:text;mso-position-vertical:absolute;mso-position-vertical-relative:text;v-text-anchor:middle" o:gfxdata="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" fillcolor="white [3212]" strokecolor="black [3213]" strokeweight="1pt">
@@ -7256,7 +7256,7 @@
           </mc:Choice>
           <mc:Fallback>
             <w:pict>
-              <v:shapetype w14:anchorId="06EC03E8" id="_x0000_t34" coordsize="21600,21600" o:spt="34" o:oned="t" adj="10800" path="m,l@0,0@0,21600,21600,21600e" filled="f">
+              <v:shapetype w14:anchorId="5A48F184" id="_x0000_t34" coordsize="21600,21600" o:spt="34" o:oned="t" adj="10800" path="m,l@0,0@0,21600,21600,21600e" filled="f">
                 <v:stroke joinstyle="miter"/>
                 <v:formulas>
                   <v:f eqn="val #0"/>
@@ -7680,7 +7680,7 @@
           </mc:Choice>
           <mc:Fallback>
             <w:pict>
-              <v:shape w14:anchorId="09848610" id="Прямая со стрелкой 18" o:spid="_x0000_s1026" type="#_x0000_t32" style="position:absolute;margin-left:99.5pt;margin-top:70.95pt;width:28.4pt;height:0;z-index:251738112;visibility:visible;mso-wrap-style:square;mso-wrap-distance-left:9pt;mso-wrap-distance-top:0;mso-wrap-distance-right:9pt;mso-wrap-distance-bottom:0;mso-position-horizontal:absolute;mso-position-horizontal-relative:text;mso-position-vertical:absolute;mso-position-vertical-relative:text" o:gfxdata="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" strokecolor="black [3200]" strokeweight="1.5pt">
+              <v:shape w14:anchorId="7661B0D7" id="Прямая со стрелкой 18" o:spid="_x0000_s1026" type="#_x0000_t32" style="position:absolute;margin-left:99.5pt;margin-top:70.95pt;width:28.4pt;height:0;z-index:251738112;visibility:visible;mso-wrap-style:square;mso-wrap-distance-left:9pt;mso-wrap-distance-top:0;mso-wrap-distance-right:9pt;mso-wrap-distance-bottom:0;mso-position-horizontal:absolute;mso-position-horizontal-relative:text;mso-position-vertical:absolute;mso-position-vertical-relative:text" o:gfxdata="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" strokecolor="black [3200]" strokeweight="1.5pt">
                 <v:stroke endarrow="block" joinstyle="miter"/>
               </v:shape>
             </w:pict>
@@ -7966,7 +7966,7 @@
           </mc:Choice>
           <mc:Fallback>
             <w:pict>
-              <v:shape w14:anchorId="0265120D" id="Блок-схема: узел 73" o:spid="_x0000_s1026" type="#_x0000_t120" style="position:absolute;margin-left:239.8pt;margin-top:282.45pt;width:3.6pt;height:3.6pt;z-index:251755520;visibility:visible;mso-wrap-style:square;mso-wrap-distance-left:9pt;mso-wrap-distance-top:0;mso-wrap-distance-right:9pt;mso-wrap-distance-bottom:0;mso-position-horizontal:absolute;mso-position-horizontal-relative:text;mso-position-vertical:absolute;mso-position-vertical-relative:text;v-text-anchor:middle" o:gfxdata="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" fillcolor="white [3212]" strokecolor="black [3213]" strokeweight="1pt">
+              <v:shape w14:anchorId="2F38FC75" id="Блок-схема: узел 73" o:spid="_x0000_s1026" type="#_x0000_t120" style="position:absolute;margin-left:239.8pt;margin-top:282.45pt;width:3.6pt;height:3.6pt;z-index:251755520;visibility:visible;mso-wrap-style:square;mso-wrap-distance-left:9pt;mso-wrap-distance-top:0;mso-wrap-distance-right:9pt;mso-wrap-distance-bottom:0;mso-position-horizontal:absolute;mso-position-horizontal-relative:text;mso-position-vertical:absolute;mso-position-vertical-relative:text;v-text-anchor:middle" o:gfxdata="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" fillcolor="white [3212]" strokecolor="black [3213]" strokeweight="1pt">
                 <v:stroke joinstyle="miter"/>
               </v:shape>
             </w:pict>
@@ -8033,7 +8033,7 @@
           </mc:Choice>
           <mc:Fallback>
             <w:pict>
-              <v:shape w14:anchorId="7E066901" id="Прямая со стрелкой 72" o:spid="_x0000_s1026" type="#_x0000_t32" style="position:absolute;margin-left:241.3pt;margin-top:256.55pt;width:0;height:41.8pt;z-index:251753472;visibility:visible;mso-wrap-style:square;mso-wrap-distance-left:9pt;mso-wrap-distance-top:0;mso-wrap-distance-right:9pt;mso-wrap-distance-bottom:0;mso-position-horizontal:absolute;mso-position-horizontal-relative:text;mso-position-vertical:absolute;mso-position-vertical-relative:text" o:gfxdata="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" strokecolor="black [3200]" strokeweight="1.5pt">
+              <v:shape w14:anchorId="225D8AC9" id="Прямая со стрелкой 72" o:spid="_x0000_s1026" type="#_x0000_t32" style="position:absolute;margin-left:241.3pt;margin-top:256.55pt;width:0;height:41.8pt;z-index:251753472;visibility:visible;mso-wrap-style:square;mso-wrap-distance-left:9pt;mso-wrap-distance-top:0;mso-wrap-distance-right:9pt;mso-wrap-distance-bottom:0;mso-position-horizontal:absolute;mso-position-horizontal-relative:text;mso-position-vertical:absolute;mso-position-vertical-relative:text" o:gfxdata="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" strokecolor="black [3200]" strokeweight="1.5pt">
                 <v:stroke endarrow="block" joinstyle="miter"/>
               </v:shape>
             </w:pict>
@@ -8100,7 +8100,7 @@
           </mc:Choice>
           <mc:Fallback>
             <w:pict>
-              <v:shape w14:anchorId="3C979F0B" id="Прямая со стрелкой 71" o:spid="_x0000_s1026" type="#_x0000_t32" style="position:absolute;margin-left:85.15pt;margin-top:283.8pt;width:156.55pt;height:.2pt;z-index:251752448;visibility:visible;mso-wrap-style:square;mso-wrap-distance-left:9pt;mso-wrap-distance-top:0;mso-wrap-distance-right:9pt;mso-wrap-distance-bottom:0;mso-position-horizontal:absolute;mso-position-horizontal-relative:text;mso-position-vertical:absolute;mso-position-vertical-relative:text" o:gfxdata="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" strokecolor="black [3200]" strokeweight="1.5pt">
+              <v:shape w14:anchorId="130C467D" id="Прямая со стрелкой 71" o:spid="_x0000_s1026" type="#_x0000_t32" style="position:absolute;margin-left:85.15pt;margin-top:283.8pt;width:156.55pt;height:.2pt;z-index:251752448;visibility:visible;mso-wrap-style:square;mso-wrap-distance-left:9pt;mso-wrap-distance-top:0;mso-wrap-distance-right:9pt;mso-wrap-distance-bottom:0;mso-position-horizontal:absolute;mso-position-horizontal-relative:text;mso-position-vertical:absolute;mso-position-vertical-relative:text" o:gfxdata="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" strokecolor="black [3200]" strokeweight="1.5pt">
                 <v:stroke endarrow="block" joinstyle="miter"/>
               </v:shape>
             </w:pict>
@@ -8167,7 +8167,7 @@
           </mc:Choice>
           <mc:Fallback>
             <w:pict>
-              <v:shape w14:anchorId="4BF51F7D" id="Прямая со стрелкой 70" o:spid="_x0000_s1026" type="#_x0000_t32" style="position:absolute;margin-left:85.2pt;margin-top:185pt;width:0;height:98.85pt;z-index:251751424;visibility:visible;mso-wrap-style:square;mso-wrap-distance-left:9pt;mso-wrap-distance-top:0;mso-wrap-distance-right:9pt;mso-wrap-distance-bottom:0;mso-position-horizontal:absolute;mso-position-horizontal-relative:text;mso-position-vertical:absolute;mso-position-vertical-relative:text" o:gfxdata="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" strokecolor="black [3200]" strokeweight="1.5pt">
+              <v:shape w14:anchorId="18C96BC6" id="Прямая со стрелкой 70" o:spid="_x0000_s1026" type="#_x0000_t32" style="position:absolute;margin-left:85.2pt;margin-top:185pt;width:0;height:98.85pt;z-index:251751424;visibility:visible;mso-wrap-style:square;mso-wrap-distance-left:9pt;mso-wrap-distance-top:0;mso-wrap-distance-right:9pt;mso-wrap-distance-bottom:0;mso-position-horizontal:absolute;mso-position-horizontal-relative:text;mso-position-vertical:absolute;mso-position-vertical-relative:text" o:gfxdata="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" strokecolor="black [3200]" strokeweight="1.5pt">
                 <v:stroke joinstyle="miter"/>
               </v:shape>
             </w:pict>
@@ -8234,7 +8234,7 @@
           </mc:Choice>
           <mc:Fallback>
             <w:pict>
-              <v:shape w14:anchorId="60E994EF" id="Прямая со стрелкой 63" o:spid="_x0000_s1026" type="#_x0000_t32" style="position:absolute;margin-left:241.15pt;margin-top:184.95pt;width:0;height:28.05pt;z-index:251749376;visibility:visible;mso-wrap-style:square;mso-wrap-distance-left:9pt;mso-wrap-distance-top:0;mso-wrap-distance-right:9pt;mso-wrap-distance-bottom:0;mso-position-horizontal:absolute;mso-position-horizontal-relative:text;mso-position-vertical:absolute;mso-position-vertical-relative:text" o:gfxdata="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" strokecolor="black [3200]" strokeweight="1.5pt">
+              <v:shape w14:anchorId="73C3887E" id="Прямая со стрелкой 63" o:spid="_x0000_s1026" type="#_x0000_t32" style="position:absolute;margin-left:241.15pt;margin-top:184.95pt;width:0;height:28.05pt;z-index:251749376;visibility:visible;mso-wrap-style:square;mso-wrap-distance-left:9pt;mso-wrap-distance-top:0;mso-wrap-distance-right:9pt;mso-wrap-distance-bottom:0;mso-position-horizontal:absolute;mso-position-horizontal-relative:text;mso-position-vertical:absolute;mso-position-vertical-relative:text" o:gfxdata="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" strokecolor="black [3200]" strokeweight="1.5pt">
                 <v:stroke endarrow="block" joinstyle="miter"/>
               </v:shape>
             </w:pict>
@@ -8539,7 +8539,7 @@
           </mc:Choice>
           <mc:Fallback>
             <w:pict>
-              <v:shape w14:anchorId="22DA1ED2" id="Прямая со стрелкой 29" o:spid="_x0000_s1026" type="#_x0000_t32" style="position:absolute;margin-left:127.8pt;margin-top:156.2pt;width:42.55pt;height:0;flip:x;z-index:251744256;visibility:visible;mso-wrap-style:square;mso-wrap-distance-left:9pt;mso-wrap-distance-top:0;mso-wrap-distance-right:9pt;mso-wrap-distance-bottom:0;mso-position-horizontal:absolute;mso-position-horizontal-relative:text;mso-position-vertical:absolute;mso-position-vertical-relative:text" o:gfxdata="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" strokecolor="black [3200]" strokeweight="1.5pt">
+              <v:shape w14:anchorId="6909834A" id="Прямая со стрелкой 29" o:spid="_x0000_s1026" type="#_x0000_t32" style="position:absolute;margin-left:127.8pt;margin-top:156.2pt;width:42.55pt;height:0;flip:x;z-index:251744256;visibility:visible;mso-wrap-style:square;mso-wrap-distance-left:9pt;mso-wrap-distance-top:0;mso-wrap-distance-right:9pt;mso-wrap-distance-bottom:0;mso-position-horizontal:absolute;mso-position-horizontal-relative:text;mso-position-vertical:absolute;mso-position-vertical-relative:text" o:gfxdata="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" strokecolor="black [3200]" strokeweight="1.5pt">
                 <v:stroke endarrow="block" joinstyle="miter"/>
               </v:shape>
             </w:pict>
@@ -8606,7 +8606,7 @@
           </mc:Choice>
           <mc:Fallback>
             <w:pict>
-              <v:shape w14:anchorId="4B2FF17A" id="Прямая со стрелкой 26" o:spid="_x0000_s1026" type="#_x0000_t32" style="position:absolute;margin-left:241.6pt;margin-top:113.4pt;width:0;height:14.4pt;z-index:251743232;visibility:visible;mso-wrap-style:square;mso-wrap-distance-left:9pt;mso-wrap-distance-top:0;mso-wrap-distance-right:9pt;mso-wrap-distance-bottom:0;mso-position-horizontal:absolute;mso-position-horizontal-relative:text;mso-position-vertical:absolute;mso-position-vertical-relative:text" o:gfxdata="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" strokecolor="black [3200]" strokeweight="1.5pt">
+              <v:shape w14:anchorId="53083CAE" id="Прямая со стрелкой 26" o:spid="_x0000_s1026" type="#_x0000_t32" style="position:absolute;margin-left:241.6pt;margin-top:113.4pt;width:0;height:14.4pt;z-index:251743232;visibility:visible;mso-wrap-style:square;mso-wrap-distance-left:9pt;mso-wrap-distance-top:0;mso-wrap-distance-right:9pt;mso-wrap-distance-bottom:0;mso-position-horizontal:absolute;mso-position-horizontal-relative:text;mso-position-vertical:absolute;mso-position-vertical-relative:text" o:gfxdata="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" strokecolor="black [3200]" strokeweight="1.5pt">
                 <v:stroke endarrow="block" joinstyle="miter"/>
               </v:shape>
             </w:pict>
@@ -8673,7 +8673,7 @@
           </mc:Choice>
           <mc:Fallback>
             <w:pict>
-              <v:shape w14:anchorId="515C620E" id="Прямая со стрелкой 25" o:spid="_x0000_s1026" type="#_x0000_t32" style="position:absolute;margin-left:241.4pt;margin-top:113.95pt;width:99.55pt;height:0;flip:x;z-index:251742208;visibility:visible;mso-wrap-style:square;mso-wrap-distance-left:9pt;mso-wrap-distance-top:0;mso-wrap-distance-right:9pt;mso-wrap-distance-bottom:0;mso-position-horizontal:absolute;mso-position-horizontal-relative:text;mso-position-vertical:absolute;mso-position-vertical-relative:text" o:gfxdata="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" strokecolor="black [3200]" strokeweight="1.5pt">
+              <v:shape w14:anchorId="6EE9654F" id="Прямая со стрелкой 25" o:spid="_x0000_s1026" type="#_x0000_t32" style="position:absolute;margin-left:241.4pt;margin-top:113.95pt;width:99.55pt;height:0;flip:x;z-index:251742208;visibility:visible;mso-wrap-style:square;mso-wrap-distance-left:9pt;mso-wrap-distance-top:0;mso-wrap-distance-right:9pt;mso-wrap-distance-bottom:0;mso-position-horizontal:absolute;mso-position-horizontal-relative:text;mso-position-vertical:absolute;mso-position-vertical-relative:text" o:gfxdata="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" strokecolor="black [3200]" strokeweight="1.5pt">
                 <v:stroke joinstyle="miter"/>
               </v:shape>
             </w:pict>
@@ -8740,7 +8740,7 @@
           </mc:Choice>
           <mc:Fallback>
             <w:pict>
-              <v:shape w14:anchorId="6338DEF7" id="Прямая со стрелкой 23" o:spid="_x0000_s1026" type="#_x0000_t32" style="position:absolute;margin-left:340.8pt;margin-top:99.5pt;width:0;height:14.1pt;z-index:251741184;visibility:visible;mso-wrap-style:square;mso-wrap-distance-left:9pt;mso-wrap-distance-top:0;mso-wrap-distance-right:9pt;mso-wrap-distance-bottom:0;mso-position-horizontal:absolute;mso-position-horizontal-relative:text;mso-position-vertical:absolute;mso-position-vertical-relative:text" o:gfxdata="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" strokecolor="black [3200]" strokeweight="1.5pt">
+              <v:shape w14:anchorId="6B9CB377" id="Прямая со стрелкой 23" o:spid="_x0000_s1026" type="#_x0000_t32" style="position:absolute;margin-left:340.8pt;margin-top:99.5pt;width:0;height:14.1pt;z-index:251741184;visibility:visible;mso-wrap-style:square;mso-wrap-distance-left:9pt;mso-wrap-distance-top:0;mso-wrap-distance-right:9pt;mso-wrap-distance-bottom:0;mso-position-horizontal:absolute;mso-position-horizontal-relative:text;mso-position-vertical:absolute;mso-position-vertical-relative:text" o:gfxdata="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" strokecolor="black [3200]" strokeweight="1.5pt">
                 <v:stroke joinstyle="miter"/>
               </v:shape>
             </w:pict>
@@ -8807,7 +8807,7 @@
           </mc:Choice>
           <mc:Fallback>
             <w:pict>
-              <v:shape w14:anchorId="6AA6D5C5" id="Прямая со стрелкой 22" o:spid="_x0000_s1026" type="#_x0000_t32" style="position:absolute;margin-left:397.6pt;margin-top:71.2pt;width:0;height:42.4pt;z-index:251740160;visibility:visible;mso-wrap-style:square;mso-wrap-distance-left:9pt;mso-wrap-distance-top:0;mso-wrap-distance-right:9pt;mso-wrap-distance-bottom:0;mso-position-horizontal:absolute;mso-position-horizontal-relative:text;mso-position-vertical:absolute;mso-position-vertical-relative:text" o:gfxdata="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" strokecolor="black [3200]" strokeweight="1.5pt">
+              <v:shape w14:anchorId="61294B08" id="Прямая со стрелкой 22" o:spid="_x0000_s1026" type="#_x0000_t32" style="position:absolute;margin-left:397.6pt;margin-top:71.2pt;width:0;height:42.4pt;z-index:251740160;visibility:visible;mso-wrap-style:square;mso-wrap-distance-left:9pt;mso-wrap-distance-top:0;mso-wrap-distance-right:9pt;mso-wrap-distance-bottom:0;mso-position-horizontal:absolute;mso-position-horizontal-relative:text;mso-position-vertical:absolute;mso-position-vertical-relative:text" o:gfxdata="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" strokecolor="black [3200]" strokeweight="1.5pt">
                 <v:stroke endarrow="block" joinstyle="miter"/>
               </v:shape>
             </w:pict>
@@ -8874,7 +8874,7 @@
           </mc:Choice>
           <mc:Fallback>
             <w:pict>
-              <v:shape w14:anchorId="6B5C9D54" id="Прямая со стрелкой 21" o:spid="_x0000_s1026" type="#_x0000_t32" style="position:absolute;margin-left:227.4pt;margin-top:71pt;width:56.6pt;height:0;z-index:251739136;visibility:visible;mso-wrap-style:square;mso-wrap-distance-left:9pt;mso-wrap-distance-top:0;mso-wrap-distance-right:9pt;mso-wrap-distance-bottom:0;mso-position-horizontal:absolute;mso-position-horizontal-relative:text;mso-position-vertical:absolute;mso-position-vertical-relative:text" o:gfxdata="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" strokecolor="black [3200]" strokeweight="1.5pt">
+              <v:shape w14:anchorId="32A7EA85" id="Прямая со стрелкой 21" o:spid="_x0000_s1026" type="#_x0000_t32" style="position:absolute;margin-left:227.4pt;margin-top:71pt;width:56.6pt;height:0;z-index:251739136;visibility:visible;mso-wrap-style:square;mso-wrap-distance-left:9pt;mso-wrap-distance-top:0;mso-wrap-distance-right:9pt;mso-wrap-distance-bottom:0;mso-position-horizontal:absolute;mso-position-horizontal-relative:text;mso-position-vertical:absolute;mso-position-vertical-relative:text" o:gfxdata="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" strokecolor="black [3200]" strokeweight="1.5pt">
                 <v:stroke endarrow="block" joinstyle="miter"/>
               </v:shape>
             </w:pict>
@@ -9758,7 +9758,7 @@
           </mc:Choice>
           <mc:Fallback>
             <w:pict>
-              <v:shape w14:anchorId="42BF4705" id="Блок-схема: узел 124" o:spid="_x0000_s1026" type="#_x0000_t120" style="position:absolute;margin-left:183.15pt;margin-top:239.5pt;width:3.6pt;height:3.6pt;z-index:251793408;visibility:visible;mso-wrap-style:square;mso-wrap-distance-left:9pt;mso-wrap-distance-top:0;mso-wrap-distance-right:9pt;mso-wrap-distance-bottom:0;mso-position-horizontal:absolute;mso-position-horizontal-relative:text;mso-position-vertical:absolute;mso-position-vertical-relative:text;v-text-anchor:middle" o:gfxdata="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" fillcolor="white [3212]" strokecolor="black [3213]" strokeweight="1pt">
+              <v:shape w14:anchorId="3CEF37ED" id="Блок-схема: узел 124" o:spid="_x0000_s1026" type="#_x0000_t120" style="position:absolute;margin-left:183.15pt;margin-top:239.5pt;width:3.6pt;height:3.6pt;z-index:251793408;visibility:visible;mso-wrap-style:square;mso-wrap-distance-left:9pt;mso-wrap-distance-top:0;mso-wrap-distance-right:9pt;mso-wrap-distance-bottom:0;mso-position-horizontal:absolute;mso-position-horizontal-relative:text;mso-position-vertical:absolute;mso-position-vertical-relative:text;v-text-anchor:middle" o:gfxdata="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" fillcolor="white [3212]" strokecolor="black [3213]" strokeweight="1pt">
                 <v:stroke joinstyle="miter"/>
               </v:shape>
             </w:pict>
@@ -9834,7 +9834,7 @@
           </mc:Choice>
           <mc:Fallback>
             <w:pict>
-              <v:shape w14:anchorId="5F6A52EA" id="Блок-схема: узел 123" o:spid="_x0000_s1026" type="#_x0000_t120" style="position:absolute;margin-left:310.6pt;margin-top:97.7pt;width:3.6pt;height:3.6pt;z-index:251791360;visibility:visible;mso-wrap-style:square;mso-wrap-distance-left:9pt;mso-wrap-distance-top:0;mso-wrap-distance-right:9pt;mso-wrap-distance-bottom:0;mso-position-horizontal:absolute;mso-position-horizontal-relative:text;mso-position-vertical:absolute;mso-position-vertical-relative:text;v-text-anchor:middle" o:gfxdata="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" fillcolor="white [3212]" strokecolor="black [3213]" strokeweight="1pt">
+              <v:shape w14:anchorId="0BF44DE6" id="Блок-схема: узел 123" o:spid="_x0000_s1026" type="#_x0000_t120" style="position:absolute;margin-left:310.6pt;margin-top:97.7pt;width:3.6pt;height:3.6pt;z-index:251791360;visibility:visible;mso-wrap-style:square;mso-wrap-distance-left:9pt;mso-wrap-distance-top:0;mso-wrap-distance-right:9pt;mso-wrap-distance-bottom:0;mso-position-horizontal:absolute;mso-position-horizontal-relative:text;mso-position-vertical:absolute;mso-position-vertical-relative:text;v-text-anchor:middle" o:gfxdata="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" fillcolor="white [3212]" strokecolor="black [3213]" strokeweight="1pt">
                 <v:stroke joinstyle="miter"/>
               </v:shape>
             </w:pict>
@@ -9901,7 +9901,7 @@
           </mc:Choice>
           <mc:Fallback>
             <w:pict>
-              <v:shape w14:anchorId="5FC6FEBF" id="Прямая со стрелкой 122" o:spid="_x0000_s1026" type="#_x0000_t32" style="position:absolute;margin-left:142pt;margin-top:425.95pt;width:127.85pt;height:0;flip:x;z-index:251789312;visibility:visible;mso-wrap-style:square;mso-wrap-distance-left:9pt;mso-wrap-distance-top:0;mso-wrap-distance-right:9pt;mso-wrap-distance-bottom:0;mso-position-horizontal:absolute;mso-position-horizontal-relative:text;mso-position-vertical:absolute;mso-position-vertical-relative:text" o:gfxdata="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" strokecolor="black [3200]" strokeweight="1.5pt">
+              <v:shape w14:anchorId="4619FAC4" id="Прямая со стрелкой 122" o:spid="_x0000_s1026" type="#_x0000_t32" style="position:absolute;margin-left:142pt;margin-top:425.95pt;width:127.85pt;height:0;flip:x;z-index:251789312;visibility:visible;mso-wrap-style:square;mso-wrap-distance-left:9pt;mso-wrap-distance-top:0;mso-wrap-distance-right:9pt;mso-wrap-distance-bottom:0;mso-position-horizontal:absolute;mso-position-horizontal-relative:text;mso-position-vertical:absolute;mso-position-vertical-relative:text" o:gfxdata="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" strokecolor="black [3200]" strokeweight="1.5pt">
                 <v:stroke endarrow="block" joinstyle="miter"/>
               </v:shape>
             </w:pict>
@@ -9973,7 +9973,7 @@
           </mc:Choice>
           <mc:Fallback>
             <w:pict>
-              <v:shape w14:anchorId="37C8B2F9" id="Соединитель: уступ 121" o:spid="_x0000_s1026" type="#_x0000_t34" style="position:absolute;margin-left:369.1pt;margin-top:142.2pt;width:3.6pt;height:283.8pt;z-index:251788288;visibility:visible;mso-wrap-style:square;mso-width-percent:0;mso-wrap-distance-left:9pt;mso-wrap-distance-top:0;mso-wrap-distance-right:9pt;mso-wrap-distance-bottom:0;mso-position-horizontal:absolute;mso-position-horizontal-relative:text;mso-position-vertical:absolute;mso-position-vertical-relative:text;mso-width-percent:0;mso-width-relative:margin" o:gfxdata="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" adj="510137" strokecolor="black [3200]" strokeweight="1.5pt">
+              <v:shape w14:anchorId="5144EF94" id="Соединитель: уступ 121" o:spid="_x0000_s1026" type="#_x0000_t34" style="position:absolute;margin-left:369.1pt;margin-top:142.2pt;width:3.6pt;height:283.8pt;z-index:251788288;visibility:visible;mso-wrap-style:square;mso-width-percent:0;mso-wrap-distance-left:9pt;mso-wrap-distance-top:0;mso-wrap-distance-right:9pt;mso-wrap-distance-bottom:0;mso-position-horizontal:absolute;mso-position-horizontal-relative:text;mso-position-vertical:absolute;mso-position-vertical-relative:text;mso-width-percent:0;mso-width-relative:margin" o:gfxdata="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" adj="510137" strokecolor="black [3200]" strokeweight="1.5pt">
                 <v:stroke endarrow="block"/>
               </v:shape>
             </w:pict>
@@ -10262,7 +10262,7 @@
           </mc:Choice>
           <mc:Fallback>
             <w:pict>
-              <v:shape w14:anchorId="780312F8" id="Прямая со стрелкой 114" o:spid="_x0000_s1026" type="#_x0000_t32" style="position:absolute;margin-left:142.05pt;margin-top:99.4pt;width:170.35pt;height:.15pt;flip:y;z-index:251781120;visibility:visible;mso-wrap-style:square;mso-wrap-distance-left:9pt;mso-wrap-distance-top:0;mso-wrap-distance-right:9pt;mso-wrap-distance-bottom:0;mso-position-horizontal:absolute;mso-position-horizontal-relative:text;mso-position-vertical:absolute;mso-position-vertical-relative:text" o:gfxdata="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" strokecolor="black [3200]" strokeweight="1.5pt">
+              <v:shape w14:anchorId="24FE0960" id="Прямая со стрелкой 114" o:spid="_x0000_s1026" type="#_x0000_t32" style="position:absolute;margin-left:142.05pt;margin-top:99.4pt;width:170.35pt;height:.15pt;flip:y;z-index:251781120;visibility:visible;mso-wrap-style:square;mso-wrap-distance-left:9pt;mso-wrap-distance-top:0;mso-wrap-distance-right:9pt;mso-wrap-distance-bottom:0;mso-position-horizontal:absolute;mso-position-horizontal-relative:text;mso-position-vertical:absolute;mso-position-vertical-relative:text" o:gfxdata="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" strokecolor="black [3200]" strokeweight="1.5pt">
                 <v:stroke endarrow="block" joinstyle="miter"/>
               </v:shape>
             </w:pict>
@@ -10329,7 +10329,7 @@
           </mc:Choice>
           <mc:Fallback>
             <w:pict>
-              <v:shape w14:anchorId="013049C8" id="Прямая со стрелкой 113" o:spid="_x0000_s1026" type="#_x0000_t32" style="position:absolute;margin-left:142pt;margin-top:99.4pt;width:0;height:127.8pt;flip:y;z-index:251780096;visibility:visible;mso-wrap-style:square;mso-wrap-distance-left:9pt;mso-wrap-distance-top:0;mso-wrap-distance-right:9pt;mso-wrap-distance-bottom:0;mso-position-horizontal:absolute;mso-position-horizontal-relative:text;mso-position-vertical:absolute;mso-position-vertical-relative:text" o:gfxdata="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" strokecolor="black [3200]" strokeweight="1.5pt">
+              <v:shape w14:anchorId="48CB95D7" id="Прямая со стрелкой 113" o:spid="_x0000_s1026" type="#_x0000_t32" style="position:absolute;margin-left:142pt;margin-top:99.4pt;width:0;height:127.8pt;flip:y;z-index:251780096;visibility:visible;mso-wrap-style:square;mso-wrap-distance-left:9pt;mso-wrap-distance-top:0;mso-wrap-distance-right:9pt;mso-wrap-distance-bottom:0;mso-position-horizontal:absolute;mso-position-horizontal-relative:text;mso-position-vertical:absolute;mso-position-vertical-relative:text" o:gfxdata="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" strokecolor="black [3200]" strokeweight="1.5pt">
                 <v:stroke joinstyle="miter"/>
               </v:shape>
             </w:pict>
@@ -10396,7 +10396,7 @@
           </mc:Choice>
           <mc:Fallback>
             <w:pict>
-              <v:shape w14:anchorId="6160FCFB" id="Прямая со стрелкой 112" o:spid="_x0000_s1026" type="#_x0000_t32" style="position:absolute;margin-left:170.4pt;margin-top:241.2pt;width:29.45pt;height:0;flip:x;z-index:251779072;visibility:visible;mso-wrap-style:square;mso-wrap-distance-left:9pt;mso-wrap-distance-top:0;mso-wrap-distance-right:9pt;mso-wrap-distance-bottom:0;mso-position-horizontal:absolute;mso-position-horizontal-relative:text;mso-position-vertical:absolute;mso-position-vertical-relative:text" o:gfxdata="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" strokecolor="black [3200]" strokeweight="1.5pt">
+              <v:shape w14:anchorId="4393FCC0" id="Прямая со стрелкой 112" o:spid="_x0000_s1026" type="#_x0000_t32" style="position:absolute;margin-left:170.4pt;margin-top:241.2pt;width:29.45pt;height:0;flip:x;z-index:251779072;visibility:visible;mso-wrap-style:square;mso-wrap-distance-left:9pt;mso-wrap-distance-top:0;mso-wrap-distance-right:9pt;mso-wrap-distance-bottom:0;mso-position-horizontal:absolute;mso-position-horizontal-relative:text;mso-position-vertical:absolute;mso-position-vertical-relative:text" o:gfxdata="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" strokecolor="black [3200]" strokeweight="1.5pt">
                 <v:stroke endarrow="block" joinstyle="miter"/>
               </v:shape>
             </w:pict>
@@ -10463,7 +10463,7 @@
           </mc:Choice>
           <mc:Fallback>
             <w:pict>
-              <v:shape w14:anchorId="4959DE1E" id="Прямая со стрелкой 110" o:spid="_x0000_s1026" type="#_x0000_t32" style="position:absolute;margin-left:184.6pt;margin-top:241.4pt;width:.1pt;height:99.3pt;flip:y;z-index:251778048;visibility:visible;mso-wrap-style:square;mso-wrap-distance-left:9pt;mso-wrap-distance-top:0;mso-wrap-distance-right:9pt;mso-wrap-distance-bottom:0;mso-position-horizontal:absolute;mso-position-horizontal-relative:text;mso-position-vertical:absolute;mso-position-vertical-relative:text" o:gfxdata="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" strokecolor="black [3200]" strokeweight="1.5pt">
+              <v:shape w14:anchorId="55BB688E" id="Прямая со стрелкой 110" o:spid="_x0000_s1026" type="#_x0000_t32" style="position:absolute;margin-left:184.6pt;margin-top:241.4pt;width:.1pt;height:99.3pt;flip:y;z-index:251778048;visibility:visible;mso-wrap-style:square;mso-wrap-distance-left:9pt;mso-wrap-distance-top:0;mso-wrap-distance-right:9pt;mso-wrap-distance-bottom:0;mso-position-horizontal:absolute;mso-position-horizontal-relative:text;mso-position-vertical:absolute;mso-position-vertical-relative:text" o:gfxdata="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" strokecolor="black [3200]" strokeweight="1.5pt">
                 <v:stroke endarrow="block" joinstyle="miter"/>
               </v:shape>
             </w:pict>
@@ -10530,7 +10530,7 @@
           </mc:Choice>
           <mc:Fallback>
             <w:pict>
-              <v:shape w14:anchorId="19F7322D" id="Прямая со стрелкой 109" o:spid="_x0000_s1026" type="#_x0000_t32" style="position:absolute;margin-left:184.6pt;margin-top:340.8pt;width:70.8pt;height:0;flip:x;z-index:251777024;visibility:visible;mso-wrap-style:square;mso-wrap-distance-left:9pt;mso-wrap-distance-top:0;mso-wrap-distance-right:9pt;mso-wrap-distance-bottom:0;mso-position-horizontal:absolute;mso-position-horizontal-relative:text;mso-position-vertical:absolute;mso-position-vertical-relative:text" o:gfxdata="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" strokecolor="black [3200]" strokeweight="1.5pt">
+              <v:shape w14:anchorId="60B9A14B" id="Прямая со стрелкой 109" o:spid="_x0000_s1026" type="#_x0000_t32" style="position:absolute;margin-left:184.6pt;margin-top:340.8pt;width:70.8pt;height:0;flip:x;z-index:251777024;visibility:visible;mso-wrap-style:square;mso-wrap-distance-left:9pt;mso-wrap-distance-top:0;mso-wrap-distance-right:9pt;mso-wrap-distance-bottom:0;mso-position-horizontal:absolute;mso-position-horizontal-relative:text;mso-position-vertical:absolute;mso-position-vertical-relative:text" o:gfxdata="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" strokecolor="black [3200]" strokeweight="1.5pt">
                 <v:stroke joinstyle="miter"/>
               </v:shape>
             </w:pict>
@@ -10597,7 +10597,7 @@
           </mc:Choice>
           <mc:Fallback>
             <w:pict>
-              <v:shape w14:anchorId="1B92EDCE" id="Прямая со стрелкой 108" o:spid="_x0000_s1026" type="#_x0000_t32" style="position:absolute;margin-left:312.35pt;margin-top:284.15pt;width:0;height:28.25pt;z-index:251776000;visibility:visible;mso-wrap-style:square;mso-wrap-distance-left:9pt;mso-wrap-distance-top:0;mso-wrap-distance-right:9pt;mso-wrap-distance-bottom:0;mso-position-horizontal:absolute;mso-position-horizontal-relative:text;mso-position-vertical:absolute;mso-position-vertical-relative:text" o:gfxdata="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" strokecolor="black [3200]" strokeweight="1.5pt">
+              <v:shape w14:anchorId="06FB4728" id="Прямая со стрелкой 108" o:spid="_x0000_s1026" type="#_x0000_t32" style="position:absolute;margin-left:312.35pt;margin-top:284.15pt;width:0;height:28.25pt;z-index:251776000;visibility:visible;mso-wrap-style:square;mso-wrap-distance-left:9pt;mso-wrap-distance-top:0;mso-wrap-distance-right:9pt;mso-wrap-distance-bottom:0;mso-position-horizontal:absolute;mso-position-horizontal-relative:text;mso-position-vertical:absolute;mso-position-vertical-relative:text" o:gfxdata="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" strokecolor="black [3200]" strokeweight="1.5pt">
                 <v:stroke endarrow="block" joinstyle="miter"/>
               </v:shape>
             </w:pict>
@@ -10664,7 +10664,7 @@
           </mc:Choice>
           <mc:Fallback>
             <w:pict>
-              <v:shape w14:anchorId="4C858DD7" id="Прямая со стрелкой 107" o:spid="_x0000_s1026" type="#_x0000_t32" style="position:absolute;margin-left:312.35pt;margin-top:170.5pt;width:0;height:28.3pt;z-index:251774976;visibility:visible;mso-wrap-style:square;mso-wrap-distance-left:9pt;mso-wrap-distance-top:0;mso-wrap-distance-right:9pt;mso-wrap-distance-bottom:0;mso-position-horizontal:absolute;mso-position-horizontal-relative:text;mso-position-vertical:absolute;mso-position-vertical-relative:text" o:gfxdata="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" strokecolor="black [3200]" strokeweight="1.5pt">
+              <v:shape w14:anchorId="710632AD" id="Прямая со стрелкой 107" o:spid="_x0000_s1026" type="#_x0000_t32" style="position:absolute;margin-left:312.35pt;margin-top:170.5pt;width:0;height:28.3pt;z-index:251774976;visibility:visible;mso-wrap-style:square;mso-wrap-distance-left:9pt;mso-wrap-distance-top:0;mso-wrap-distance-right:9pt;mso-wrap-distance-bottom:0;mso-position-horizontal:absolute;mso-position-horizontal-relative:text;mso-position-vertical:absolute;mso-position-vertical-relative:text" o:gfxdata="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" strokecolor="black [3200]" strokeweight="1.5pt">
                 <v:stroke endarrow="block" joinstyle="miter"/>
               </v:shape>
             </w:pict>
@@ -10731,7 +10731,7 @@
           </mc:Choice>
           <mc:Fallback>
             <w:pict>
-              <v:shape w14:anchorId="5BB3444C" id="Прямая со стрелкой 106" o:spid="_x0000_s1026" type="#_x0000_t32" style="position:absolute;margin-left:312.4pt;margin-top:84.5pt;width:0;height:29.1pt;z-index:251773952;visibility:visible;mso-wrap-style:square;mso-wrap-distance-left:9pt;mso-wrap-distance-top:0;mso-wrap-distance-right:9pt;mso-wrap-distance-bottom:0;mso-position-horizontal:absolute;mso-position-horizontal-relative:text;mso-position-vertical:absolute;mso-position-vertical-relative:text" o:gfxdata="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" strokecolor="black [3200]" strokeweight="1.5pt">
+              <v:shape w14:anchorId="71E30084" id="Прямая со стрелкой 106" o:spid="_x0000_s1026" type="#_x0000_t32" style="position:absolute;margin-left:312.4pt;margin-top:84.5pt;width:0;height:29.1pt;z-index:251773952;visibility:visible;mso-wrap-style:square;mso-wrap-distance-left:9pt;mso-wrap-distance-top:0;mso-wrap-distance-right:9pt;mso-wrap-distance-bottom:0;mso-position-horizontal:absolute;mso-position-horizontal-relative:text;mso-position-vertical:absolute;mso-position-vertical-relative:text" o:gfxdata="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" strokecolor="black [3200]" strokeweight="1.5pt">
                 <v:stroke endarrow="block" joinstyle="miter"/>
               </v:shape>
             </w:pict>
@@ -11294,7 +11294,7 @@
           </mc:Choice>
           <mc:Fallback>
             <w:pict>
-              <v:shape w14:anchorId="5C054A08" id="Прямая со стрелкой 88" o:spid="_x0000_s1026" type="#_x0000_t32" style="position:absolute;margin-left:227.1pt;margin-top:56.85pt;width:28.5pt;height:0;z-index:251772928;visibility:visible;mso-wrap-style:square;mso-wrap-distance-left:9pt;mso-wrap-distance-top:0;mso-wrap-distance-right:9pt;mso-wrap-distance-bottom:0;mso-position-horizontal:absolute;mso-position-horizontal-relative:text;mso-position-vertical:absolute;mso-position-vertical-relative:text" o:gfxdata="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" strokecolor="black [3200]" strokeweight="1.5pt">
+              <v:shape w14:anchorId="1D3829FB" id="Прямая со стрелкой 88" o:spid="_x0000_s1026" type="#_x0000_t32" style="position:absolute;margin-left:227.1pt;margin-top:56.85pt;width:28.5pt;height:0;z-index:251772928;visibility:visible;mso-wrap-style:square;mso-wrap-distance-left:9pt;mso-wrap-distance-top:0;mso-wrap-distance-right:9pt;mso-wrap-distance-bottom:0;mso-position-horizontal:absolute;mso-position-horizontal-relative:text;mso-position-vertical:absolute;mso-position-vertical-relative:text" o:gfxdata="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" strokecolor="black [3200]" strokeweight="1.5pt">
                 <v:stroke endarrow="block" joinstyle="miter"/>
               </v:shape>
             </w:pict>
@@ -11361,7 +11361,7 @@
           </mc:Choice>
           <mc:Fallback>
             <w:pict>
-              <v:shape w14:anchorId="2A81F6C0" id="Прямая со стрелкой 87" o:spid="_x0000_s1026" type="#_x0000_t32" style="position:absolute;margin-left:99.6pt;margin-top:56.8pt;width:28.2pt;height:0;z-index:251771904;visibility:visible;mso-wrap-style:square;mso-wrap-distance-left:9pt;mso-wrap-distance-top:0;mso-wrap-distance-right:9pt;mso-wrap-distance-bottom:0;mso-position-horizontal:absolute;mso-position-horizontal-relative:text;mso-position-vertical:absolute;mso-position-vertical-relative:text" o:gfxdata="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" strokecolor="black [3200]" strokeweight="1.5pt">
+              <v:shape w14:anchorId="70106723" id="Прямая со стрелкой 87" o:spid="_x0000_s1026" type="#_x0000_t32" style="position:absolute;margin-left:99.6pt;margin-top:56.8pt;width:28.2pt;height:0;z-index:251771904;visibility:visible;mso-wrap-style:square;mso-wrap-distance-left:9pt;mso-wrap-distance-top:0;mso-wrap-distance-right:9pt;mso-wrap-distance-bottom:0;mso-position-horizontal:absolute;mso-position-horizontal-relative:text;mso-position-vertical:absolute;mso-position-vertical-relative:text" o:gfxdata="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" strokecolor="black [3200]" strokeweight="1.5pt">
                 <v:stroke endarrow="block" joinstyle="miter"/>
               </v:shape>
             </w:pict>
@@ -11863,7 +11863,7 @@
           </mc:Choice>
           <mc:Fallback>
             <w:pict>
-              <v:shape w14:anchorId="17A251F1" id="Прямая со стрелкой 212" o:spid="_x0000_s1026" type="#_x0000_t32" style="position:absolute;margin-left:227.35pt;margin-top:302.45pt;width:0;height:28.4pt;z-index:251830272;visibility:visible;mso-wrap-style:square;mso-wrap-distance-left:9pt;mso-wrap-distance-top:0;mso-wrap-distance-right:9pt;mso-wrap-distance-bottom:0;mso-position-horizontal:absolute;mso-position-horizontal-relative:text;mso-position-vertical:absolute;mso-position-vertical-relative:text" o:gfxdata="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" strokecolor="black [3200]" strokeweight="1.5pt">
+              <v:shape w14:anchorId="677F4869" id="Прямая со стрелкой 212" o:spid="_x0000_s1026" type="#_x0000_t32" style="position:absolute;margin-left:227.35pt;margin-top:302.45pt;width:0;height:28.4pt;z-index:251830272;visibility:visible;mso-wrap-style:square;mso-wrap-distance-left:9pt;mso-wrap-distance-top:0;mso-wrap-distance-right:9pt;mso-wrap-distance-bottom:0;mso-position-horizontal:absolute;mso-position-horizontal-relative:text;mso-position-vertical:absolute;mso-position-vertical-relative:text" o:gfxdata="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" strokecolor="black [3200]" strokeweight="1.5pt">
                 <v:stroke endarrow="block" joinstyle="miter"/>
               </v:shape>
             </w:pict>
@@ -11931,7 +11931,7 @@
           </mc:Choice>
           <mc:Fallback>
             <w:pict>
-              <v:shape w14:anchorId="04E71983" id="Прямая со стрелкой 211" o:spid="_x0000_s1026" type="#_x0000_t32" style="position:absolute;margin-left:227.35pt;margin-top:217.55pt;width:0;height:28.1pt;z-index:251829248;visibility:visible;mso-wrap-style:square;mso-wrap-distance-left:9pt;mso-wrap-distance-top:0;mso-wrap-distance-right:9pt;mso-wrap-distance-bottom:0;mso-position-horizontal:absolute;mso-position-horizontal-relative:text;mso-position-vertical:absolute;mso-position-vertical-relative:text" o:gfxdata="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" strokecolor="black [3200]" strokeweight="1.5pt">
+              <v:shape w14:anchorId="47473FD1" id="Прямая со стрелкой 211" o:spid="_x0000_s1026" type="#_x0000_t32" style="position:absolute;margin-left:227.35pt;margin-top:217.55pt;width:0;height:28.1pt;z-index:251829248;visibility:visible;mso-wrap-style:square;mso-wrap-distance-left:9pt;mso-wrap-distance-top:0;mso-wrap-distance-right:9pt;mso-wrap-distance-bottom:0;mso-position-horizontal:absolute;mso-position-horizontal-relative:text;mso-position-vertical:absolute;mso-position-vertical-relative:text" o:gfxdata="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" strokecolor="black [3200]" strokeweight="1.5pt">
                 <v:stroke endarrow="block" joinstyle="miter"/>
               </v:shape>
             </w:pict>
@@ -11999,7 +11999,7 @@
           </mc:Choice>
           <mc:Fallback>
             <w:pict>
-              <v:shape w14:anchorId="10D550B5" id="Прямая со стрелкой 210" o:spid="_x0000_s1026" type="#_x0000_t32" style="position:absolute;margin-left:227.35pt;margin-top:132.3pt;width:0;height:28.15pt;z-index:251828224;visibility:visible;mso-wrap-style:square;mso-wrap-distance-left:9pt;mso-wrap-distance-top:0;mso-wrap-distance-right:9pt;mso-wrap-distance-bottom:0;mso-position-horizontal:absolute;mso-position-horizontal-relative:text;mso-position-vertical:absolute;mso-position-vertical-relative:text" o:gfxdata="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" strokecolor="black [3200]" strokeweight="1.5pt">
+              <v:shape w14:anchorId="2F438370" id="Прямая со стрелкой 210" o:spid="_x0000_s1026" type="#_x0000_t32" style="position:absolute;margin-left:227.35pt;margin-top:132.3pt;width:0;height:28.15pt;z-index:251828224;visibility:visible;mso-wrap-style:square;mso-wrap-distance-left:9pt;mso-wrap-distance-top:0;mso-wrap-distance-right:9pt;mso-wrap-distance-bottom:0;mso-position-horizontal:absolute;mso-position-horizontal-relative:text;mso-position-vertical:absolute;mso-position-vertical-relative:text" o:gfxdata="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" strokecolor="black [3200]" strokeweight="1.5pt">
                 <v:stroke endarrow="block" joinstyle="miter"/>
               </v:shape>
             </w:pict>
@@ -12067,7 +12067,7 @@
           </mc:Choice>
           <mc:Fallback>
             <w:pict>
-              <v:shape w14:anchorId="205ED94A" id="Прямая со стрелкой 209" o:spid="_x0000_s1026" type="#_x0000_t32" style="position:absolute;margin-left:227.2pt;margin-top:46.85pt;width:0;height:28.4pt;z-index:251827200;visibility:visible;mso-wrap-style:square;mso-wrap-distance-left:9pt;mso-wrap-distance-top:0;mso-wrap-distance-right:9pt;mso-wrap-distance-bottom:0;mso-position-horizontal:absolute;mso-position-horizontal-relative:text;mso-position-vertical:absolute;mso-position-vertical-relative:text" o:gfxdata="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" strokecolor="black [3200]" strokeweight="1.5pt">
+              <v:shape w14:anchorId="50F228CC" id="Прямая со стрелкой 209" o:spid="_x0000_s1026" type="#_x0000_t32" style="position:absolute;margin-left:227.2pt;margin-top:46.85pt;width:0;height:28.4pt;z-index:251827200;visibility:visible;mso-wrap-style:square;mso-wrap-distance-left:9pt;mso-wrap-distance-top:0;mso-wrap-distance-right:9pt;mso-wrap-distance-bottom:0;mso-position-horizontal:absolute;mso-position-horizontal-relative:text;mso-position-vertical:absolute;mso-position-vertical-relative:text" o:gfxdata="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" strokecolor="black [3200]" strokeweight="1.5pt">
                 <v:stroke endarrow="block" joinstyle="miter"/>
               </v:shape>
             </w:pict>
@@ -13015,7 +13015,7 @@
           </mc:Choice>
           <mc:Fallback>
             <w:pict>
-              <v:shape w14:anchorId="6E30F0A2" id="Блок-схема: узел 233" o:spid="_x0000_s1026" type="#_x0000_t120" style="position:absolute;margin-left:353.5pt;margin-top:111.85pt;width:3.6pt;height:3.6pt;z-index:251853824;visibility:visible;mso-wrap-style:square;mso-wrap-distance-left:9pt;mso-wrap-distance-top:0;mso-wrap-distance-right:9pt;mso-wrap-distance-bottom:0;mso-position-horizontal:absolute;mso-position-horizontal-relative:text;mso-position-vertical:absolute;mso-position-vertical-relative:text;v-text-anchor:middle" o:gfxdata="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" fillcolor="white [3212]" strokecolor="black [3213]" strokeweight="1pt">
+              <v:shape w14:anchorId="25C48F73" id="Блок-схема: узел 233" o:spid="_x0000_s1026" type="#_x0000_t120" style="position:absolute;margin-left:353.5pt;margin-top:111.85pt;width:3.6pt;height:3.6pt;z-index:251853824;visibility:visible;mso-wrap-style:square;mso-wrap-distance-left:9pt;mso-wrap-distance-top:0;mso-wrap-distance-right:9pt;mso-wrap-distance-bottom:0;mso-position-horizontal:absolute;mso-position-horizontal-relative:text;mso-position-vertical:absolute;mso-position-vertical-relative:text;v-text-anchor:middle" o:gfxdata="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" fillcolor="white [3212]" strokecolor="black [3213]" strokeweight="1pt">
                 <v:stroke joinstyle="miter"/>
               </v:shape>
             </w:pict>
@@ -13091,7 +13091,7 @@
           </mc:Choice>
           <mc:Fallback>
             <w:pict>
-              <v:shape w14:anchorId="6B59C9A5" id="Блок-схема: узел 232" o:spid="_x0000_s1026" type="#_x0000_t120" style="position:absolute;margin-left:225.55pt;margin-top:154.35pt;width:3.6pt;height:3.6pt;z-index:251851776;visibility:visible;mso-wrap-style:square;mso-wrap-distance-left:9pt;mso-wrap-distance-top:0;mso-wrap-distance-right:9pt;mso-wrap-distance-bottom:0;mso-position-horizontal:absolute;mso-position-horizontal-relative:text;mso-position-vertical:absolute;mso-position-vertical-relative:text;v-text-anchor:middle" o:gfxdata="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" fillcolor="white [3212]" strokecolor="black [3213]" strokeweight="1pt">
+              <v:shape w14:anchorId="352BF978" id="Блок-схема: узел 232" o:spid="_x0000_s1026" type="#_x0000_t120" style="position:absolute;margin-left:225.55pt;margin-top:154.35pt;width:3.6pt;height:3.6pt;z-index:251851776;visibility:visible;mso-wrap-style:square;mso-wrap-distance-left:9pt;mso-wrap-distance-top:0;mso-wrap-distance-right:9pt;mso-wrap-distance-bottom:0;mso-position-horizontal:absolute;mso-position-horizontal-relative:text;mso-position-vertical:absolute;mso-position-vertical-relative:text;v-text-anchor:middle" o:gfxdata="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" fillcolor="white [3212]" strokecolor="black [3213]" strokeweight="1pt">
                 <v:stroke joinstyle="miter"/>
               </v:shape>
             </w:pict>
@@ -13160,7 +13160,7 @@
           </mc:Choice>
           <mc:Fallback>
             <w:pict>
-              <v:shape w14:anchorId="43769CF7" id="Соединитель: уступ 231" o:spid="_x0000_s1026" type="#_x0000_t34" style="position:absolute;margin-left:355pt;margin-top:113.6pt;width:42.65pt;height:198.8pt;flip:x y;z-index:251849728;visibility:visible;mso-wrap-style:square;mso-wrap-distance-left:9pt;mso-wrap-distance-top:0;mso-wrap-distance-right:9pt;mso-wrap-distance-bottom:0;mso-position-horizontal:absolute;mso-position-horizontal-relative:text;mso-position-vertical:absolute;mso-position-vertical-relative:text" o:gfxdata="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" adj="-28513" strokecolor="black [3200]" strokeweight="1.5pt">
+              <v:shape w14:anchorId="1C08DD3F" id="Соединитель: уступ 231" o:spid="_x0000_s1026" type="#_x0000_t34" style="position:absolute;margin-left:355pt;margin-top:113.6pt;width:42.65pt;height:198.8pt;flip:x y;z-index:251849728;visibility:visible;mso-wrap-style:square;mso-wrap-distance-left:9pt;mso-wrap-distance-top:0;mso-wrap-distance-right:9pt;mso-wrap-distance-bottom:0;mso-position-horizontal:absolute;mso-position-horizontal-relative:text;mso-position-vertical:absolute;mso-position-vertical-relative:text" o:gfxdata="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" adj="-28513" strokecolor="black [3200]" strokeweight="1.5pt">
                 <v:stroke endarrow="block"/>
               </v:shape>
             </w:pict>
@@ -13227,7 +13227,7 @@
           </mc:Choice>
           <mc:Fallback>
             <w:pict>
-              <v:shape w14:anchorId="43B2BD7E" id="Прямая со стрелкой 230" o:spid="_x0000_s1026" type="#_x0000_t32" style="position:absolute;margin-left:355pt;margin-top:269.75pt;width:0;height:28.45pt;z-index:251848704;visibility:visible;mso-wrap-style:square;mso-wrap-distance-left:9pt;mso-wrap-distance-top:0;mso-wrap-distance-right:9pt;mso-wrap-distance-bottom:0;mso-position-horizontal:absolute;mso-position-horizontal-relative:text;mso-position-vertical:absolute;mso-position-vertical-relative:text" o:gfxdata="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" strokecolor="black [3200]" strokeweight="1.5pt">
+              <v:shape w14:anchorId="389D16AD" id="Прямая со стрелкой 230" o:spid="_x0000_s1026" type="#_x0000_t32" style="position:absolute;margin-left:355pt;margin-top:269.75pt;width:0;height:28.45pt;z-index:251848704;visibility:visible;mso-wrap-style:square;mso-wrap-distance-left:9pt;mso-wrap-distance-top:0;mso-wrap-distance-right:9pt;mso-wrap-distance-bottom:0;mso-position-horizontal:absolute;mso-position-horizontal-relative:text;mso-position-vertical:absolute;mso-position-vertical-relative:text" o:gfxdata="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" strokecolor="black [3200]" strokeweight="1.5pt">
                 <v:stroke endarrow="block" joinstyle="miter"/>
               </v:shape>
             </w:pict>
@@ -13294,7 +13294,7 @@
           </mc:Choice>
           <mc:Fallback>
             <w:pict>
-              <v:shape w14:anchorId="0403C4D6" id="Прямая со стрелкой 229" o:spid="_x0000_s1026" type="#_x0000_t32" style="position:absolute;margin-left:227.35pt;margin-top:156.2pt;width:0;height:85.25pt;flip:y;z-index:251847680;visibility:visible;mso-wrap-style:square;mso-wrap-distance-left:9pt;mso-wrap-distance-top:0;mso-wrap-distance-right:9pt;mso-wrap-distance-bottom:0;mso-position-horizontal:absolute;mso-position-horizontal-relative:text;mso-position-vertical:absolute;mso-position-vertical-relative:text" o:gfxdata="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" strokecolor="black [3200]" strokeweight="1.5pt">
+              <v:shape w14:anchorId="67A7A0B3" id="Прямая со стрелкой 229" o:spid="_x0000_s1026" type="#_x0000_t32" style="position:absolute;margin-left:227.35pt;margin-top:156.2pt;width:0;height:85.25pt;flip:y;z-index:251847680;visibility:visible;mso-wrap-style:square;mso-wrap-distance-left:9pt;mso-wrap-distance-top:0;mso-wrap-distance-right:9pt;mso-wrap-distance-bottom:0;mso-position-horizontal:absolute;mso-position-horizontal-relative:text;mso-position-vertical:absolute;mso-position-vertical-relative:text" o:gfxdata="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" strokecolor="black [3200]" strokeweight="1.5pt">
                 <v:stroke endarrow="block" joinstyle="miter"/>
               </v:shape>
             </w:pict>
@@ -13361,7 +13361,7 @@
           </mc:Choice>
           <mc:Fallback>
             <w:pict>
-              <v:shape w14:anchorId="5DE0CBBC" id="Прямая со стрелкой 228" o:spid="_x0000_s1026" type="#_x0000_t32" style="position:absolute;margin-left:227.2pt;margin-top:241.4pt;width:56.6pt;height:0;flip:x;z-index:251846656;visibility:visible;mso-wrap-style:square;mso-wrap-distance-left:9pt;mso-wrap-distance-top:0;mso-wrap-distance-right:9pt;mso-wrap-distance-bottom:0;mso-position-horizontal:absolute;mso-position-horizontal-relative:text;mso-position-vertical:absolute;mso-position-vertical-relative:text" o:gfxdata="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" strokecolor="black [3200]" strokeweight="1.5pt">
+              <v:shape w14:anchorId="49C5DACE" id="Прямая со стрелкой 228" o:spid="_x0000_s1026" type="#_x0000_t32" style="position:absolute;margin-left:227.2pt;margin-top:241.4pt;width:56.6pt;height:0;flip:x;z-index:251846656;visibility:visible;mso-wrap-style:square;mso-wrap-distance-left:9pt;mso-wrap-distance-top:0;mso-wrap-distance-right:9pt;mso-wrap-distance-bottom:0;mso-position-horizontal:absolute;mso-position-horizontal-relative:text;mso-position-vertical:absolute;mso-position-vertical-relative:text" o:gfxdata="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" strokecolor="black [3200]" strokeweight="1.5pt">
                 <v:stroke joinstyle="miter"/>
               </v:shape>
             </w:pict>
@@ -13428,7 +13428,7 @@
           </mc:Choice>
           <mc:Fallback>
             <w:pict>
-              <v:shape w14:anchorId="21B222FB" id="Прямая со стрелкой 227" o:spid="_x0000_s1026" type="#_x0000_t32" style="position:absolute;margin-left:354.85pt;margin-top:184.45pt;width:.15pt;height:28.5pt;z-index:251845632;visibility:visible;mso-wrap-style:square;mso-wrap-distance-left:9pt;mso-wrap-distance-top:0;mso-wrap-distance-right:9pt;mso-wrap-distance-bottom:0;mso-position-horizontal:absolute;mso-position-horizontal-relative:text;mso-position-vertical:absolute;mso-position-vertical-relative:text" o:gfxdata="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" strokecolor="black [3200]" strokeweight="1.5pt">
+              <v:shape w14:anchorId="00D73FE0" id="Прямая со стрелкой 227" o:spid="_x0000_s1026" type="#_x0000_t32" style="position:absolute;margin-left:354.85pt;margin-top:184.45pt;width:.15pt;height:28.5pt;z-index:251845632;visibility:visible;mso-wrap-style:square;mso-wrap-distance-left:9pt;mso-wrap-distance-top:0;mso-wrap-distance-right:9pt;mso-wrap-distance-bottom:0;mso-position-horizontal:absolute;mso-position-horizontal-relative:text;mso-position-vertical:absolute;mso-position-vertical-relative:text" o:gfxdata="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" strokecolor="black [3200]" strokeweight="1.5pt">
                 <v:stroke endarrow="block" joinstyle="miter"/>
               </v:shape>
             </w:pict>
@@ -13495,7 +13495,7 @@
           </mc:Choice>
           <mc:Fallback>
             <w:pict>
-              <v:shape w14:anchorId="3C3D28DA" id="Прямая со стрелкой 225" o:spid="_x0000_s1026" type="#_x0000_t32" style="position:absolute;margin-left:142pt;margin-top:184.6pt;width:0;height:28.4pt;z-index:251844608;visibility:visible;mso-wrap-style:square;mso-wrap-distance-left:9pt;mso-wrap-distance-top:0;mso-wrap-distance-right:9pt;mso-wrap-distance-bottom:0;mso-position-horizontal:absolute;mso-position-horizontal-relative:text;mso-position-vertical:absolute;mso-position-vertical-relative:text" o:gfxdata="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" strokecolor="black [3200]" strokeweight="1.5pt">
+              <v:shape w14:anchorId="2E8D89E2" id="Прямая со стрелкой 225" o:spid="_x0000_s1026" type="#_x0000_t32" style="position:absolute;margin-left:142pt;margin-top:184.6pt;width:0;height:28.4pt;z-index:251844608;visibility:visible;mso-wrap-style:square;mso-wrap-distance-left:9pt;mso-wrap-distance-top:0;mso-wrap-distance-right:9pt;mso-wrap-distance-bottom:0;mso-position-horizontal:absolute;mso-position-horizontal-relative:text;mso-position-vertical:absolute;mso-position-vertical-relative:text" o:gfxdata="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" strokecolor="black [3200]" strokeweight="1.5pt">
                 <v:stroke endarrow="block" joinstyle="miter"/>
               </v:shape>
             </w:pict>
@@ -13562,7 +13562,7 @@
           </mc:Choice>
           <mc:Fallback>
             <w:pict>
-              <v:shape w14:anchorId="58B11144" id="Прямая со стрелкой 224" o:spid="_x0000_s1026" type="#_x0000_t32" style="position:absolute;margin-left:184.6pt;margin-top:156.2pt;width:85.5pt;height:0;flip:x;z-index:251843584;visibility:visible;mso-wrap-style:square;mso-wrap-distance-left:9pt;mso-wrap-distance-top:0;mso-wrap-distance-right:9pt;mso-wrap-distance-bottom:0;mso-position-horizontal:absolute;mso-position-horizontal-relative:text;mso-position-vertical:absolute;mso-position-vertical-relative:text" o:gfxdata="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" strokecolor="black [3200]" strokeweight="1.5pt">
+              <v:shape w14:anchorId="5739A2C8" id="Прямая со стрелкой 224" o:spid="_x0000_s1026" type="#_x0000_t32" style="position:absolute;margin-left:184.6pt;margin-top:156.2pt;width:85.5pt;height:0;flip:x;z-index:251843584;visibility:visible;mso-wrap-style:square;mso-wrap-distance-left:9pt;mso-wrap-distance-top:0;mso-wrap-distance-right:9pt;mso-wrap-distance-bottom:0;mso-position-horizontal:absolute;mso-position-horizontal-relative:text;mso-position-vertical:absolute;mso-position-vertical-relative:text" o:gfxdata="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" strokecolor="black [3200]" strokeweight="1.5pt">
                 <v:stroke endarrow="block" joinstyle="miter"/>
               </v:shape>
             </w:pict>
@@ -13629,7 +13629,7 @@
           </mc:Choice>
           <mc:Fallback>
             <w:pict>
-              <v:shape w14:anchorId="7161097F" id="Прямая со стрелкой 223" o:spid="_x0000_s1026" type="#_x0000_t32" style="position:absolute;margin-left:355pt;margin-top:99.4pt;width:0;height:28.4pt;z-index:251842560;visibility:visible;mso-wrap-style:square;mso-wrap-distance-left:9pt;mso-wrap-distance-top:0;mso-wrap-distance-right:9pt;mso-wrap-distance-bottom:0;mso-position-horizontal:absolute;mso-position-horizontal-relative:text;mso-position-vertical:absolute;mso-position-vertical-relative:text" o:gfxdata="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" strokecolor="black [3200]" strokeweight="1.5pt">
+              <v:shape w14:anchorId="1DB99395" id="Прямая со стрелкой 223" o:spid="_x0000_s1026" type="#_x0000_t32" style="position:absolute;margin-left:355pt;margin-top:99.4pt;width:0;height:28.4pt;z-index:251842560;visibility:visible;mso-wrap-style:square;mso-wrap-distance-left:9pt;mso-wrap-distance-top:0;mso-wrap-distance-right:9pt;mso-wrap-distance-bottom:0;mso-position-horizontal:absolute;mso-position-horizontal-relative:text;mso-position-vertical:absolute;mso-position-vertical-relative:text" o:gfxdata="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" strokecolor="black [3200]" strokeweight="1.5pt">
                 <v:stroke endarrow="block" joinstyle="miter"/>
               </v:shape>
             </w:pict>
@@ -13696,7 +13696,7 @@
           </mc:Choice>
           <mc:Fallback>
             <w:pict>
-              <v:shape w14:anchorId="703BCF8D" id="Прямая со стрелкой 222" o:spid="_x0000_s1026" type="#_x0000_t32" style="position:absolute;margin-left:255.6pt;margin-top:71.2pt;width:28.35pt;height:0;z-index:251841536;visibility:visible;mso-wrap-style:square;mso-wrap-distance-left:9pt;mso-wrap-distance-top:0;mso-wrap-distance-right:9pt;mso-wrap-distance-bottom:0;mso-position-horizontal:absolute;mso-position-horizontal-relative:text;mso-position-vertical:absolute;mso-position-vertical-relative:text" o:gfxdata="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" strokecolor="black [3200]" strokeweight="1.5pt">
+              <v:shape w14:anchorId="728B2EAE" id="Прямая со стрелкой 222" o:spid="_x0000_s1026" type="#_x0000_t32" style="position:absolute;margin-left:255.6pt;margin-top:71.2pt;width:28.35pt;height:0;z-index:251841536;visibility:visible;mso-wrap-style:square;mso-wrap-distance-left:9pt;mso-wrap-distance-top:0;mso-wrap-distance-right:9pt;mso-wrap-distance-bottom:0;mso-position-horizontal:absolute;mso-position-horizontal-relative:text;mso-position-vertical:absolute;mso-position-vertical-relative:text" o:gfxdata="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" strokecolor="black [3200]" strokeweight="1.5pt">
                 <v:stroke endarrow="block" joinstyle="miter"/>
               </v:shape>
             </w:pict>
@@ -13763,7 +13763,7 @@
           </mc:Choice>
           <mc:Fallback>
             <w:pict>
-              <v:shape w14:anchorId="44D6E3B0" id="Прямая со стрелкой 221" o:spid="_x0000_s1026" type="#_x0000_t32" style="position:absolute;margin-left:99.4pt;margin-top:71pt;width:28.4pt;height:0;z-index:251840512;visibility:visible;mso-wrap-style:square;mso-wrap-distance-left:9pt;mso-wrap-distance-top:0;mso-wrap-distance-right:9pt;mso-wrap-distance-bottom:0;mso-position-horizontal:absolute;mso-position-horizontal-relative:text;mso-position-vertical:absolute;mso-position-vertical-relative:text" o:gfxdata="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" strokecolor="black [3200]" strokeweight="1.5pt">
+              <v:shape w14:anchorId="25C64DDB" id="Прямая со стрелкой 221" o:spid="_x0000_s1026" type="#_x0000_t32" style="position:absolute;margin-left:99.4pt;margin-top:71pt;width:28.4pt;height:0;z-index:251840512;visibility:visible;mso-wrap-style:square;mso-wrap-distance-left:9pt;mso-wrap-distance-top:0;mso-wrap-distance-right:9pt;mso-wrap-distance-bottom:0;mso-position-horizontal:absolute;mso-position-horizontal-relative:text;mso-position-vertical:absolute;mso-position-vertical-relative:text" o:gfxdata="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" strokecolor="black [3200]" strokeweight="1.5pt">
                 <v:stroke endarrow="block" joinstyle="miter"/>
               </v:shape>
             </w:pict>
@@ -14894,7 +14894,7 @@
           </mc:Choice>
           <mc:Fallback>
             <w:pict>
-              <v:shape w14:anchorId="7EFAE4C9" id="Блок-схема: узел 258" o:spid="_x0000_s1026" type="#_x0000_t120" style="position:absolute;margin-left:183.25pt;margin-top:168.1pt;width:3.6pt;height:3.6pt;z-index:251881472;visibility:visible;mso-wrap-style:square;mso-wrap-distance-left:9pt;mso-wrap-distance-top:0;mso-wrap-distance-right:9pt;mso-wrap-distance-bottom:0;mso-position-horizontal:absolute;mso-position-horizontal-relative:text;mso-position-vertical:absolute;mso-position-vertical-relative:text;v-text-anchor:middle" o:gfxdata="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" fillcolor="white [3212]" strokecolor="black [3213]" strokeweight="1pt">
+              <v:shape w14:anchorId="2D720FC7" id="Блок-схема: узел 258" o:spid="_x0000_s1026" type="#_x0000_t120" style="position:absolute;margin-left:183.25pt;margin-top:168.1pt;width:3.6pt;height:3.6pt;z-index:251881472;visibility:visible;mso-wrap-style:square;mso-wrap-distance-left:9pt;mso-wrap-distance-top:0;mso-wrap-distance-right:9pt;mso-wrap-distance-bottom:0;mso-position-horizontal:absolute;mso-position-horizontal-relative:text;mso-position-vertical:absolute;mso-position-vertical-relative:text;v-text-anchor:middle" o:gfxdata="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" fillcolor="white [3212]" strokecolor="black [3213]" strokeweight="1pt">
                 <v:stroke joinstyle="miter"/>
               </v:shape>
             </w:pict>
@@ -14964,7 +14964,7 @@
           </mc:Choice>
           <mc:Fallback>
             <w:pict>
-              <v:shape w14:anchorId="033A59FA" id="Соединитель: уступ 257" o:spid="_x0000_s1026" type="#_x0000_t34" style="position:absolute;margin-left:28.45pt;margin-top:170.3pt;width:14.1pt;height:213.1pt;z-index:251879424;visibility:visible;mso-wrap-style:square;mso-wrap-distance-left:9pt;mso-wrap-distance-top:0;mso-wrap-distance-right:9pt;mso-wrap-distance-bottom:0;mso-position-horizontal:absolute;mso-position-horizontal-relative:text;mso-position-vertical:absolute;mso-position-vertical-relative:text" o:gfxdata="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" adj="-43123" strokecolor="black [3200]" strokeweight="1.5pt">
+              <v:shape w14:anchorId="042683A5" id="Соединитель: уступ 257" o:spid="_x0000_s1026" type="#_x0000_t34" style="position:absolute;margin-left:28.45pt;margin-top:170.3pt;width:14.1pt;height:213.1pt;z-index:251879424;visibility:visible;mso-wrap-style:square;mso-wrap-distance-left:9pt;mso-wrap-distance-top:0;mso-wrap-distance-right:9pt;mso-wrap-distance-bottom:0;mso-position-horizontal:absolute;mso-position-horizontal-relative:text;mso-position-vertical:absolute;mso-position-vertical-relative:text" o:gfxdata="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" adj="-43123" strokecolor="black [3200]" strokeweight="1.5pt">
                 <v:stroke endarrow="block"/>
               </v:shape>
             </w:pict>
@@ -15150,7 +15150,7 @@
           </mc:Choice>
           <mc:Fallback>
             <w:pict>
-              <v:shape w14:anchorId="4EAFD536" id="Прямая со стрелкой 253" o:spid="_x0000_s1026" type="#_x0000_t32" style="position:absolute;margin-left:184.75pt;margin-top:170.4pt;width:0;height:56.7pt;flip:y;z-index:251877376;visibility:visible;mso-wrap-style:square;mso-wrap-distance-left:9pt;mso-wrap-distance-top:0;mso-wrap-distance-right:9pt;mso-wrap-distance-bottom:0;mso-position-horizontal:absolute;mso-position-horizontal-relative:text;mso-position-vertical:absolute;mso-position-vertical-relative:text" o:gfxdata="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" strokecolor="black [3200]" strokeweight="1.5pt">
+              <v:shape w14:anchorId="20CAEABA" id="Прямая со стрелкой 253" o:spid="_x0000_s1026" type="#_x0000_t32" style="position:absolute;margin-left:184.75pt;margin-top:170.4pt;width:0;height:56.7pt;flip:y;z-index:251877376;visibility:visible;mso-wrap-style:square;mso-wrap-distance-left:9pt;mso-wrap-distance-top:0;mso-wrap-distance-right:9pt;mso-wrap-distance-bottom:0;mso-position-horizontal:absolute;mso-position-horizontal-relative:text;mso-position-vertical:absolute;mso-position-vertical-relative:text" o:gfxdata="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" strokecolor="black [3200]" strokeweight="1.5pt">
                 <v:stroke endarrow="block" joinstyle="miter"/>
               </v:shape>
             </w:pict>
@@ -15218,7 +15218,7 @@
           </mc:Choice>
           <mc:Fallback>
             <w:pict>
-              <v:shape w14:anchorId="3E1C9419" id="Прямая со стрелкой 252" o:spid="_x0000_s1026" type="#_x0000_t32" style="position:absolute;margin-left:184.6pt;margin-top:227.1pt;width:127.95pt;height:.1pt;flip:x;z-index:251876352;visibility:visible;mso-wrap-style:square;mso-wrap-distance-left:9pt;mso-wrap-distance-top:0;mso-wrap-distance-right:9pt;mso-wrap-distance-bottom:0;mso-position-horizontal:absolute;mso-position-horizontal-relative:text;mso-position-vertical:absolute;mso-position-vertical-relative:text" o:gfxdata="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" strokecolor="black [3200]" strokeweight="1.5pt">
+              <v:shape w14:anchorId="422892F5" id="Прямая со стрелкой 252" o:spid="_x0000_s1026" type="#_x0000_t32" style="position:absolute;margin-left:184.6pt;margin-top:227.1pt;width:127.95pt;height:.1pt;flip:x;z-index:251876352;visibility:visible;mso-wrap-style:square;mso-wrap-distance-left:9pt;mso-wrap-distance-top:0;mso-wrap-distance-right:9pt;mso-wrap-distance-bottom:0;mso-position-horizontal:absolute;mso-position-horizontal-relative:text;mso-position-vertical:absolute;mso-position-vertical-relative:text" o:gfxdata="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" strokecolor="black [3200]" strokeweight="1.5pt">
                 <v:stroke joinstyle="miter"/>
               </v:shape>
             </w:pict>
@@ -15286,7 +15286,7 @@
           </mc:Choice>
           <mc:Fallback>
             <w:pict>
-              <v:shape w14:anchorId="36411B80" id="Прямая со стрелкой 251" o:spid="_x0000_s1026" type="#_x0000_t32" style="position:absolute;margin-left:312.4pt;margin-top:227.2pt;width:0;height:14.1pt;flip:y;z-index:251875328;visibility:visible;mso-wrap-style:square;mso-wrap-distance-left:9pt;mso-wrap-distance-top:0;mso-wrap-distance-right:9pt;mso-wrap-distance-bottom:0;mso-position-horizontal:absolute;mso-position-horizontal-relative:text;mso-position-vertical:absolute;mso-position-vertical-relative:text" o:gfxdata="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" strokecolor="black [3200]" strokeweight="1.5pt">
+              <v:shape w14:anchorId="54FEEFB7" id="Прямая со стрелкой 251" o:spid="_x0000_s1026" type="#_x0000_t32" style="position:absolute;margin-left:312.4pt;margin-top:227.2pt;width:0;height:14.1pt;flip:y;z-index:251875328;visibility:visible;mso-wrap-style:square;mso-wrap-distance-left:9pt;mso-wrap-distance-top:0;mso-wrap-distance-right:9pt;mso-wrap-distance-bottom:0;mso-position-horizontal:absolute;mso-position-horizontal-relative:text;mso-position-vertical:absolute;mso-position-vertical-relative:text" o:gfxdata="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" strokecolor="black [3200]" strokeweight="1.5pt">
                 <v:stroke joinstyle="miter"/>
               </v:shape>
             </w:pict>
@@ -15354,7 +15354,7 @@
           </mc:Choice>
           <mc:Fallback>
             <w:pict>
-              <v:shape w14:anchorId="2DBB04FA" id="Прямая со стрелкой 250" o:spid="_x0000_s1026" type="#_x0000_t32" style="position:absolute;margin-left:227.2pt;margin-top:284pt;width:28.55pt;height:0;z-index:251874304;visibility:visible;mso-wrap-style:square;mso-wrap-distance-left:9pt;mso-wrap-distance-top:0;mso-wrap-distance-right:9pt;mso-wrap-distance-bottom:0;mso-position-horizontal:absolute;mso-position-horizontal-relative:text;mso-position-vertical:absolute;mso-position-vertical-relative:text" o:gfxdata="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" strokecolor="black [3200]" strokeweight="1.5pt">
+              <v:shape w14:anchorId="3F6B9554" id="Прямая со стрелкой 250" o:spid="_x0000_s1026" type="#_x0000_t32" style="position:absolute;margin-left:227.2pt;margin-top:284pt;width:28.55pt;height:0;z-index:251874304;visibility:visible;mso-wrap-style:square;mso-wrap-distance-left:9pt;mso-wrap-distance-top:0;mso-wrap-distance-right:9pt;mso-wrap-distance-bottom:0;mso-position-horizontal:absolute;mso-position-horizontal-relative:text;mso-position-vertical:absolute;mso-position-vertical-relative:text" o:gfxdata="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" strokecolor="black [3200]" strokeweight="1.5pt">
                 <v:stroke endarrow="block" joinstyle="miter"/>
               </v:shape>
             </w:pict>
@@ -15422,7 +15422,7 @@
           </mc:Choice>
           <mc:Fallback>
             <w:pict>
-              <v:shape w14:anchorId="10A8466A" id="Прямая со стрелкой 249" o:spid="_x0000_s1026" type="#_x0000_t32" style="position:absolute;margin-left:99.4pt;margin-top:213pt;width:0;height:28.4pt;z-index:251873280;visibility:visible;mso-wrap-style:square;mso-wrap-distance-left:9pt;mso-wrap-distance-top:0;mso-wrap-distance-right:9pt;mso-wrap-distance-bottom:0;mso-position-horizontal:absolute;mso-position-horizontal-relative:text;mso-position-vertical:absolute;mso-position-vertical-relative:text" o:gfxdata="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" strokecolor="black [3200]" strokeweight="1.5pt">
+              <v:shape w14:anchorId="59FBA047" id="Прямая со стрелкой 249" o:spid="_x0000_s1026" type="#_x0000_t32" style="position:absolute;margin-left:99.4pt;margin-top:213pt;width:0;height:28.4pt;z-index:251873280;visibility:visible;mso-wrap-style:square;mso-wrap-distance-left:9pt;mso-wrap-distance-top:0;mso-wrap-distance-right:9pt;mso-wrap-distance-bottom:0;mso-position-horizontal:absolute;mso-position-horizontal-relative:text;mso-position-vertical:absolute;mso-position-vertical-relative:text" o:gfxdata="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" strokecolor="black [3200]" strokeweight="1.5pt">
                 <v:stroke endarrow="block" joinstyle="miter"/>
               </v:shape>
             </w:pict>
@@ -15490,7 +15490,7 @@
           </mc:Choice>
           <mc:Fallback>
             <w:pict>
-              <v:shape w14:anchorId="42BA91A5" id="Прямая со стрелкой 248" o:spid="_x0000_s1026" type="#_x0000_t32" style="position:absolute;margin-left:170.4pt;margin-top:170.4pt;width:28.15pt;height:0;flip:x;z-index:251872256;visibility:visible;mso-wrap-style:square;mso-wrap-distance-left:9pt;mso-wrap-distance-top:0;mso-wrap-distance-right:9pt;mso-wrap-distance-bottom:0;mso-position-horizontal:absolute;mso-position-horizontal-relative:text;mso-position-vertical:absolute;mso-position-vertical-relative:text" o:gfxdata="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" strokecolor="black [3200]" strokeweight="1.5pt">
+              <v:shape w14:anchorId="700D7F12" id="Прямая со стрелкой 248" o:spid="_x0000_s1026" type="#_x0000_t32" style="position:absolute;margin-left:170.4pt;margin-top:170.4pt;width:28.15pt;height:0;flip:x;z-index:251872256;visibility:visible;mso-wrap-style:square;mso-wrap-distance-left:9pt;mso-wrap-distance-top:0;mso-wrap-distance-right:9pt;mso-wrap-distance-bottom:0;mso-position-horizontal:absolute;mso-position-horizontal-relative:text;mso-position-vertical:absolute;mso-position-vertical-relative:text" o:gfxdata="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" strokecolor="black [3200]" strokeweight="1.5pt">
                 <v:stroke endarrow="block" joinstyle="miter"/>
               </v:shape>
             </w:pict>
@@ -15558,7 +15558,7 @@
           </mc:Choice>
           <mc:Fallback>
             <w:pict>
-              <v:shape w14:anchorId="40A633F6" id="Прямая со стрелкой 247" o:spid="_x0000_s1026" type="#_x0000_t32" style="position:absolute;margin-left:326.6pt;margin-top:99.3pt;width:0;height:28.5pt;z-index:251871232;visibility:visible;mso-wrap-style:square;mso-wrap-distance-left:9pt;mso-wrap-distance-top:0;mso-wrap-distance-right:9pt;mso-wrap-distance-bottom:0;mso-position-horizontal:absolute;mso-position-horizontal-relative:text;mso-position-vertical:absolute;mso-position-vertical-relative:text" o:gfxdata="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" strokecolor="black [3200]" strokeweight="1.5pt">
+              <v:shape w14:anchorId="56B40CE4" id="Прямая со стрелкой 247" o:spid="_x0000_s1026" type="#_x0000_t32" style="position:absolute;margin-left:326.6pt;margin-top:99.3pt;width:0;height:28.5pt;z-index:251871232;visibility:visible;mso-wrap-style:square;mso-wrap-distance-left:9pt;mso-wrap-distance-top:0;mso-wrap-distance-right:9pt;mso-wrap-distance-bottom:0;mso-position-horizontal:absolute;mso-position-horizontal-relative:text;mso-position-vertical:absolute;mso-position-vertical-relative:text" o:gfxdata="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" strokecolor="black [3200]" strokeweight="1.5pt">
                 <v:stroke endarrow="block" joinstyle="miter"/>
               </v:shape>
             </w:pict>
@@ -15626,7 +15626,7 @@
           </mc:Choice>
           <mc:Fallback>
             <w:pict>
-              <v:shape w14:anchorId="4F2228C4" id="Прямая со стрелкой 246" o:spid="_x0000_s1026" type="#_x0000_t32" style="position:absolute;margin-left:142pt;margin-top:71pt;width:99.4pt;height:0;z-index:251870208;visibility:visible;mso-wrap-style:square;mso-wrap-distance-left:9pt;mso-wrap-distance-top:0;mso-wrap-distance-right:9pt;mso-wrap-distance-bottom:0;mso-position-horizontal:absolute;mso-position-horizontal-relative:text;mso-position-vertical:absolute;mso-position-vertical-relative:text" o:gfxdata="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" strokecolor="black [3200]" strokeweight="1.5pt">
+              <v:shape w14:anchorId="32F32A3D" id="Прямая со стрелкой 246" o:spid="_x0000_s1026" type="#_x0000_t32" style="position:absolute;margin-left:142pt;margin-top:71pt;width:99.4pt;height:0;z-index:251870208;visibility:visible;mso-wrap-style:square;mso-wrap-distance-left:9pt;mso-wrap-distance-top:0;mso-wrap-distance-right:9pt;mso-wrap-distance-bottom:0;mso-position-horizontal:absolute;mso-position-horizontal-relative:text;mso-position-vertical:absolute;mso-position-vertical-relative:text" o:gfxdata="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" strokecolor="black [3200]" strokeweight="1.5pt">
                 <v:stroke endarrow="block" joinstyle="miter"/>
               </v:shape>
             </w:pict>
@@ -16542,7 +16542,7 @@
           </mc:Choice>
           <mc:Fallback>
             <w:pict>
-              <v:shape w14:anchorId="16E16FEA" id="Прямая со стрелкой 271" o:spid="_x0000_s1026" type="#_x0000_t32" style="position:absolute;margin-left:212.75pt;margin-top:326.3pt;width:0;height:28.7pt;z-index:251892736;visibility:visible;mso-wrap-style:square;mso-wrap-distance-left:9pt;mso-wrap-distance-top:0;mso-wrap-distance-right:9pt;mso-wrap-distance-bottom:0;mso-position-horizontal:absolute;mso-position-horizontal-relative:text;mso-position-vertical:absolute;mso-position-vertical-relative:text" o:gfxdata="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" strokecolor="black [3200]" strokeweight="1.5pt">
+              <v:shape w14:anchorId="14AC994C" id="Прямая со стрелкой 271" o:spid="_x0000_s1026" type="#_x0000_t32" style="position:absolute;margin-left:212.75pt;margin-top:326.3pt;width:0;height:28.7pt;z-index:251892736;visibility:visible;mso-wrap-style:square;mso-wrap-distance-left:9pt;mso-wrap-distance-top:0;mso-wrap-distance-right:9pt;mso-wrap-distance-bottom:0;mso-position-horizontal:absolute;mso-position-horizontal-relative:text;mso-position-vertical:absolute;mso-position-vertical-relative:text" o:gfxdata="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" strokecolor="black [3200]" strokeweight="1.5pt">
                 <v:stroke endarrow="block" joinstyle="miter"/>
               </v:shape>
             </w:pict>
@@ -16610,7 +16610,7 @@
           </mc:Choice>
           <mc:Fallback>
             <w:pict>
-              <v:shape w14:anchorId="1E8C1291" id="Прямая со стрелкой 270" o:spid="_x0000_s1026" type="#_x0000_t32" style="position:absolute;margin-left:212.75pt;margin-top:241.2pt;width:0;height:28.6pt;z-index:251891712;visibility:visible;mso-wrap-style:square;mso-wrap-distance-left:9pt;mso-wrap-distance-top:0;mso-wrap-distance-right:9pt;mso-wrap-distance-bottom:0;mso-position-horizontal:absolute;mso-position-horizontal-relative:text;mso-position-vertical:absolute;mso-position-vertical-relative:text" o:gfxdata="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" strokecolor="black [3200]" strokeweight="1.5pt">
+              <v:shape w14:anchorId="4DE21844" id="Прямая со стрелкой 270" o:spid="_x0000_s1026" type="#_x0000_t32" style="position:absolute;margin-left:212.75pt;margin-top:241.2pt;width:0;height:28.6pt;z-index:251891712;visibility:visible;mso-wrap-style:square;mso-wrap-distance-left:9pt;mso-wrap-distance-top:0;mso-wrap-distance-right:9pt;mso-wrap-distance-bottom:0;mso-position-horizontal:absolute;mso-position-horizontal-relative:text;mso-position-vertical:absolute;mso-position-vertical-relative:text" o:gfxdata="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" strokecolor="black [3200]" strokeweight="1.5pt">
                 <v:stroke endarrow="block" joinstyle="miter"/>
               </v:shape>
             </w:pict>
@@ -16678,7 +16678,7 @@
           </mc:Choice>
           <mc:Fallback>
             <w:pict>
-              <v:shape w14:anchorId="106E6EF6" id="Прямая со стрелкой 269" o:spid="_x0000_s1026" type="#_x0000_t32" style="position:absolute;margin-left:212.75pt;margin-top:156.2pt;width:0;height:28.4pt;z-index:251890688;visibility:visible;mso-wrap-style:square;mso-wrap-distance-left:9pt;mso-wrap-distance-top:0;mso-wrap-distance-right:9pt;mso-wrap-distance-bottom:0;mso-position-horizontal:absolute;mso-position-horizontal-relative:text;mso-position-vertical:absolute;mso-position-vertical-relative:text" o:gfxdata="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" strokecolor="black [3200]" strokeweight="1.5pt">
+              <v:shape w14:anchorId="695121E6" id="Прямая со стрелкой 269" o:spid="_x0000_s1026" type="#_x0000_t32" style="position:absolute;margin-left:212.75pt;margin-top:156.2pt;width:0;height:28.4pt;z-index:251890688;visibility:visible;mso-wrap-style:square;mso-wrap-distance-left:9pt;mso-wrap-distance-top:0;mso-wrap-distance-right:9pt;mso-wrap-distance-bottom:0;mso-position-horizontal:absolute;mso-position-horizontal-relative:text;mso-position-vertical:absolute;mso-position-vertical-relative:text" o:gfxdata="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" strokecolor="black [3200]" strokeweight="1.5pt">
                 <v:stroke endarrow="block" joinstyle="miter"/>
               </v:shape>
             </w:pict>
@@ -16746,7 +16746,7 @@
           </mc:Choice>
           <mc:Fallback>
             <w:pict>
-              <v:shape w14:anchorId="74925148" id="Прямая со стрелкой 268" o:spid="_x0000_s1026" type="#_x0000_t32" style="position:absolute;margin-left:213pt;margin-top:71pt;width:0;height:28.4pt;z-index:251889664;visibility:visible;mso-wrap-style:square;mso-wrap-distance-left:9pt;mso-wrap-distance-top:0;mso-wrap-distance-right:9pt;mso-wrap-distance-bottom:0;mso-position-horizontal:absolute;mso-position-horizontal-relative:text;mso-position-vertical:absolute;mso-position-vertical-relative:text" o:gfxdata="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" strokecolor="black [3200]" strokeweight="1.5pt">
+              <v:shape w14:anchorId="58B18B08" id="Прямая со стрелкой 268" o:spid="_x0000_s1026" type="#_x0000_t32" style="position:absolute;margin-left:213pt;margin-top:71pt;width:0;height:28.4pt;z-index:251889664;visibility:visible;mso-wrap-style:square;mso-wrap-distance-left:9pt;mso-wrap-distance-top:0;mso-wrap-distance-right:9pt;mso-wrap-distance-bottom:0;mso-position-horizontal:absolute;mso-position-horizontal-relative:text;mso-position-vertical:absolute;mso-position-vertical-relative:text" o:gfxdata="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" strokecolor="black [3200]" strokeweight="1.5pt">
                 <v:stroke endarrow="block" joinstyle="miter"/>
               </v:shape>
             </w:pict>
@@ -17541,7 +17541,7 @@
           </mc:Choice>
           <mc:Fallback>
             <w:pict>
-              <v:shape w14:anchorId="17B8AF08" id="Блок-схема: узел 284" o:spid="_x0000_s1026" type="#_x0000_t120" style="position:absolute;margin-left:210.95pt;margin-top:215.25pt;width:3.6pt;height:3.6pt;z-index:251909120;visibility:visible;mso-wrap-style:square;mso-wrap-distance-left:9pt;mso-wrap-distance-top:0;mso-wrap-distance-right:9pt;mso-wrap-distance-bottom:0;mso-position-horizontal:absolute;mso-position-horizontal-relative:text;mso-position-vertical:absolute;mso-position-vertical-relative:text;v-text-anchor:middle" o:gfxdata="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" fillcolor="white [3212]" strokecolor="black [3213]" strokeweight="1pt">
+              <v:shape w14:anchorId="28A82071" id="Блок-схема: узел 284" o:spid="_x0000_s1026" type="#_x0000_t120" style="position:absolute;margin-left:210.95pt;margin-top:215.25pt;width:3.6pt;height:3.6pt;z-index:251909120;visibility:visible;mso-wrap-style:square;mso-wrap-distance-left:9pt;mso-wrap-distance-top:0;mso-wrap-distance-right:9pt;mso-wrap-distance-bottom:0;mso-position-horizontal:absolute;mso-position-horizontal-relative:text;mso-position-vertical:absolute;mso-position-vertical-relative:text;v-text-anchor:middle" o:gfxdata="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" fillcolor="white [3212]" strokecolor="black [3213]" strokeweight="1pt">
                 <v:stroke joinstyle="miter"/>
               </v:shape>
             </w:pict>
@@ -17609,7 +17609,7 @@
           </mc:Choice>
           <mc:Fallback>
             <w:pict>
-              <v:shape w14:anchorId="5B125DFB" id="Прямая со стрелкой 280" o:spid="_x0000_s1026" type="#_x0000_t32" style="position:absolute;margin-left:142.05pt;margin-top:117.95pt;width:0;height:70.9pt;z-index:251904000;visibility:visible;mso-wrap-style:square;mso-wrap-distance-left:9pt;mso-wrap-distance-top:0;mso-wrap-distance-right:9pt;mso-wrap-distance-bottom:0;mso-position-horizontal:absolute;mso-position-horizontal-relative:text;mso-position-vertical:absolute;mso-position-vertical-relative:text" o:gfxdata="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" strokecolor="black [3200]" strokeweight="1.5pt">
+              <v:shape w14:anchorId="3D0424FF" id="Прямая со стрелкой 280" o:spid="_x0000_s1026" type="#_x0000_t32" style="position:absolute;margin-left:142.05pt;margin-top:117.95pt;width:0;height:70.9pt;z-index:251904000;visibility:visible;mso-wrap-style:square;mso-wrap-distance-left:9pt;mso-wrap-distance-top:0;mso-wrap-distance-right:9pt;mso-wrap-distance-bottom:0;mso-position-horizontal:absolute;mso-position-horizontal-relative:text;mso-position-vertical:absolute;mso-position-vertical-relative:text" o:gfxdata="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" strokecolor="black [3200]" strokeweight="1.5pt">
                 <v:stroke endarrow="block" joinstyle="miter"/>
               </v:shape>
             </w:pict>
@@ -17677,7 +17677,7 @@
           </mc:Choice>
           <mc:Fallback>
             <w:pict>
-              <v:shape w14:anchorId="66A8A7F1" id="Прямая со стрелкой 283" o:spid="_x0000_s1026" type="#_x0000_t32" style="position:absolute;margin-left:212.75pt;margin-top:217.15pt;width:.2pt;height:56.9pt;z-index:251907072;visibility:visible;mso-wrap-style:square;mso-wrap-distance-left:9pt;mso-wrap-distance-top:0;mso-wrap-distance-right:9pt;mso-wrap-distance-bottom:0;mso-position-horizontal:absolute;mso-position-horizontal-relative:text;mso-position-vertical:absolute;mso-position-vertical-relative:text" o:gfxdata="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" strokecolor="black [3200]" strokeweight="1.5pt">
+              <v:shape w14:anchorId="6E68E170" id="Прямая со стрелкой 283" o:spid="_x0000_s1026" type="#_x0000_t32" style="position:absolute;margin-left:212.75pt;margin-top:217.15pt;width:.2pt;height:56.9pt;z-index:251907072;visibility:visible;mso-wrap-style:square;mso-wrap-distance-left:9pt;mso-wrap-distance-top:0;mso-wrap-distance-right:9pt;mso-wrap-distance-bottom:0;mso-position-horizontal:absolute;mso-position-horizontal-relative:text;mso-position-vertical:absolute;mso-position-vertical-relative:text" o:gfxdata="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" strokecolor="black [3200]" strokeweight="1.5pt">
                 <v:stroke endarrow="block" joinstyle="miter"/>
               </v:shape>
             </w:pict>
@@ -17745,7 +17745,7 @@
           </mc:Choice>
           <mc:Fallback>
             <w:pict>
-              <v:shape w14:anchorId="56C983FC" id="Прямая со стрелкой 282" o:spid="_x0000_s1026" type="#_x0000_t32" style="position:absolute;margin-left:212.9pt;margin-top:217.15pt;width:28.45pt;height:0;flip:x;z-index:251906048;visibility:visible;mso-wrap-style:square;mso-wrap-distance-left:9pt;mso-wrap-distance-top:0;mso-wrap-distance-right:9pt;mso-wrap-distance-bottom:0;mso-position-horizontal:absolute;mso-position-horizontal-relative:text;mso-position-vertical:absolute;mso-position-vertical-relative:text" o:gfxdata="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" strokecolor="black [3200]" strokeweight="1.5pt">
+              <v:shape w14:anchorId="0C3417FB" id="Прямая со стрелкой 282" o:spid="_x0000_s1026" type="#_x0000_t32" style="position:absolute;margin-left:212.9pt;margin-top:217.15pt;width:28.45pt;height:0;flip:x;z-index:251906048;visibility:visible;mso-wrap-style:square;mso-wrap-distance-left:9pt;mso-wrap-distance-top:0;mso-wrap-distance-right:9pt;mso-wrap-distance-bottom:0;mso-position-horizontal:absolute;mso-position-horizontal-relative:text;mso-position-vertical:absolute;mso-position-vertical-relative:text" o:gfxdata="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" strokecolor="black [3200]" strokeweight="1.5pt">
                 <v:stroke joinstyle="miter"/>
               </v:shape>
             </w:pict>
@@ -17813,7 +17813,7 @@
           </mc:Choice>
           <mc:Fallback>
             <w:pict>
-              <v:shape w14:anchorId="4288D55A" id="Прямая со стрелкой 281" o:spid="_x0000_s1026" type="#_x0000_t32" style="position:absolute;margin-left:184.6pt;margin-top:217.25pt;width:28.35pt;height:0;z-index:251905024;visibility:visible;mso-wrap-style:square;mso-wrap-distance-left:9pt;mso-wrap-distance-top:0;mso-wrap-distance-right:9pt;mso-wrap-distance-bottom:0;mso-position-horizontal:absolute;mso-position-horizontal-relative:text;mso-position-vertical:absolute;mso-position-vertical-relative:text" o:gfxdata="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" strokecolor="black [3200]" strokeweight="1.5pt">
+              <v:shape w14:anchorId="40012624" id="Прямая со стрелкой 281" o:spid="_x0000_s1026" type="#_x0000_t32" style="position:absolute;margin-left:184.6pt;margin-top:217.25pt;width:28.35pt;height:0;z-index:251905024;visibility:visible;mso-wrap-style:square;mso-wrap-distance-left:9pt;mso-wrap-distance-top:0;mso-wrap-distance-right:9pt;mso-wrap-distance-bottom:0;mso-position-horizontal:absolute;mso-position-horizontal-relative:text;mso-position-vertical:absolute;mso-position-vertical-relative:text" o:gfxdata="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" strokecolor="black [3200]" strokeweight="1.5pt">
                 <v:stroke endarrow="block" joinstyle="miter"/>
               </v:shape>
             </w:pict>
@@ -17881,7 +17881,7 @@
           </mc:Choice>
           <mc:Fallback>
             <w:pict>
-              <v:shape w14:anchorId="0A69F5DF" id="Прямая со стрелкой 279" o:spid="_x0000_s1026" type="#_x0000_t32" style="position:absolute;margin-left:284.05pt;margin-top:117.95pt;width:0;height:70.9pt;z-index:251902976;visibility:visible;mso-wrap-style:square;mso-wrap-distance-left:9pt;mso-wrap-distance-top:0;mso-wrap-distance-right:9pt;mso-wrap-distance-bottom:0;mso-position-horizontal:absolute;mso-position-horizontal-relative:text;mso-position-vertical:absolute;mso-position-vertical-relative:text" o:gfxdata="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" strokecolor="black [3200]" strokeweight="1.5pt">
+              <v:shape w14:anchorId="52EEC172" id="Прямая со стрелкой 279" o:spid="_x0000_s1026" type="#_x0000_t32" style="position:absolute;margin-left:284.05pt;margin-top:117.95pt;width:0;height:70.9pt;z-index:251902976;visibility:visible;mso-wrap-style:square;mso-wrap-distance-left:9pt;mso-wrap-distance-top:0;mso-wrap-distance-right:9pt;mso-wrap-distance-bottom:0;mso-position-horizontal:absolute;mso-position-horizontal-relative:text;mso-position-vertical:absolute;mso-position-vertical-relative:text" o:gfxdata="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" strokecolor="black [3200]" strokeweight="1.5pt">
                 <v:stroke endarrow="block" joinstyle="miter"/>
               </v:shape>
             </w:pict>
@@ -17949,7 +17949,7 @@
           </mc:Choice>
           <mc:Fallback>
             <w:pict>
-              <v:shape w14:anchorId="25DEB0F2" id="Прямая со стрелкой 277" o:spid="_x0000_s1026" type="#_x0000_t32" style="position:absolute;margin-left:213pt;margin-top:46.85pt;width:0;height:28.4pt;z-index:251900928;visibility:visible;mso-wrap-style:square;mso-wrap-distance-left:9pt;mso-wrap-distance-top:0;mso-wrap-distance-right:9pt;mso-wrap-distance-bottom:0;mso-position-horizontal:absolute;mso-position-horizontal-relative:text;mso-position-vertical:absolute;mso-position-vertical-relative:text" o:gfxdata="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" strokecolor="black [3200]" strokeweight="1.5pt">
+              <v:shape w14:anchorId="16A137FD" id="Прямая со стрелкой 277" o:spid="_x0000_s1026" type="#_x0000_t32" style="position:absolute;margin-left:213pt;margin-top:46.85pt;width:0;height:28.4pt;z-index:251900928;visibility:visible;mso-wrap-style:square;mso-wrap-distance-left:9pt;mso-wrap-distance-top:0;mso-wrap-distance-right:9pt;mso-wrap-distance-bottom:0;mso-position-horizontal:absolute;mso-position-horizontal-relative:text;mso-position-vertical:absolute;mso-position-vertical-relative:text" o:gfxdata="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" strokecolor="black [3200]" strokeweight="1.5pt">
                 <v:stroke endarrow="block" joinstyle="miter"/>
               </v:shape>
             </w:pict>
@@ -18750,7 +18750,7 @@
           </mc:Choice>
           <mc:Fallback>
             <w:pict>
-              <v:shape w14:anchorId="001B4CB2" id="Блок-схема: узел 363" o:spid="_x0000_s1026" type="#_x0000_t120" style="position:absolute;margin-left:12.5pt;margin-top:455.7pt;width:3.6pt;height:3.6pt;z-index:252017664;visibility:visible;mso-wrap-style:square;mso-wrap-distance-left:9pt;mso-wrap-distance-top:0;mso-wrap-distance-right:9pt;mso-wrap-distance-bottom:0;mso-position-horizontal:absolute;mso-position-horizontal-relative:text;mso-position-vertical:absolute;mso-position-vertical-relative:text;v-text-anchor:middle" o:gfxdata="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" fillcolor="white [3212]" strokecolor="black [3213]" strokeweight="1pt">
+              <v:shape w14:anchorId="1FB2F176" id="Блок-схема: узел 363" o:spid="_x0000_s1026" type="#_x0000_t120" style="position:absolute;margin-left:12.5pt;margin-top:455.7pt;width:3.6pt;height:3.6pt;z-index:252017664;visibility:visible;mso-wrap-style:square;mso-wrap-distance-left:9pt;mso-wrap-distance-top:0;mso-wrap-distance-right:9pt;mso-wrap-distance-bottom:0;mso-position-horizontal:absolute;mso-position-horizontal-relative:text;mso-position-vertical:absolute;mso-position-vertical-relative:text;v-text-anchor:middle" o:gfxdata="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" fillcolor="white [3212]" strokecolor="black [3213]" strokeweight="1pt">
                 <v:stroke joinstyle="miter"/>
               </v:shape>
             </w:pict>
@@ -18826,7 +18826,7 @@
           </mc:Choice>
           <mc:Fallback>
             <w:pict>
-              <v:shape w14:anchorId="4D02A399" id="Блок-схема: узел 362" o:spid="_x0000_s1026" type="#_x0000_t120" style="position:absolute;margin-left:12.5pt;margin-top:384.6pt;width:3.6pt;height:3.6pt;z-index:252015616;visibility:visible;mso-wrap-style:square;mso-wrap-distance-left:9pt;mso-wrap-distance-top:0;mso-wrap-distance-right:9pt;mso-wrap-distance-bottom:0;mso-position-horizontal:absolute;mso-position-horizontal-relative:text;mso-position-vertical:absolute;mso-position-vertical-relative:text;v-text-anchor:middle" o:gfxdata="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" fillcolor="white [3212]" strokecolor="black [3213]" strokeweight="1pt">
+              <v:shape w14:anchorId="2BF75CBE" id="Блок-схема: узел 362" o:spid="_x0000_s1026" type="#_x0000_t120" style="position:absolute;margin-left:12.5pt;margin-top:384.6pt;width:3.6pt;height:3.6pt;z-index:252015616;visibility:visible;mso-wrap-style:square;mso-wrap-distance-left:9pt;mso-wrap-distance-top:0;mso-wrap-distance-right:9pt;mso-wrap-distance-bottom:0;mso-position-horizontal:absolute;mso-position-horizontal-relative:text;mso-position-vertical:absolute;mso-position-vertical-relative:text;v-text-anchor:middle" o:gfxdata="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" fillcolor="white [3212]" strokecolor="black [3213]" strokeweight="1pt">
                 <v:stroke joinstyle="miter"/>
               </v:shape>
             </w:pict>
@@ -18902,7 +18902,7 @@
           </mc:Choice>
           <mc:Fallback>
             <w:pict>
-              <v:shape w14:anchorId="040B669D" id="Блок-схема: узел 361" o:spid="_x0000_s1026" type="#_x0000_t120" style="position:absolute;margin-left:12.5pt;margin-top:319.7pt;width:3.6pt;height:3.6pt;z-index:252013568;visibility:visible;mso-wrap-style:square;mso-wrap-distance-left:9pt;mso-wrap-distance-top:0;mso-wrap-distance-right:9pt;mso-wrap-distance-bottom:0;mso-position-horizontal:absolute;mso-position-horizontal-relative:text;mso-position-vertical:absolute;mso-position-vertical-relative:text;v-text-anchor:middle" o:gfxdata="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" fillcolor="white [3212]" strokecolor="black [3213]" strokeweight="1pt">
+              <v:shape w14:anchorId="16D21D3D" id="Блок-схема: узел 361" o:spid="_x0000_s1026" type="#_x0000_t120" style="position:absolute;margin-left:12.5pt;margin-top:319.7pt;width:3.6pt;height:3.6pt;z-index:252013568;visibility:visible;mso-wrap-style:square;mso-wrap-distance-left:9pt;mso-wrap-distance-top:0;mso-wrap-distance-right:9pt;mso-wrap-distance-bottom:0;mso-position-horizontal:absolute;mso-position-horizontal-relative:text;mso-position-vertical:absolute;mso-position-vertical-relative:text;v-text-anchor:middle" o:gfxdata="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" fillcolor="white [3212]" strokecolor="black [3213]" strokeweight="1pt">
                 <v:stroke joinstyle="miter"/>
               </v:shape>
             </w:pict>
@@ -18978,7 +18978,7 @@
           </mc:Choice>
           <mc:Fallback>
             <w:pict>
-              <v:shape w14:anchorId="1454D4F7" id="Блок-схема: узел 360" o:spid="_x0000_s1026" type="#_x0000_t120" style="position:absolute;margin-left:12.6pt;margin-top:299.55pt;width:3.6pt;height:3.6pt;z-index:252011520;visibility:visible;mso-wrap-style:square;mso-wrap-distance-left:9pt;mso-wrap-distance-top:0;mso-wrap-distance-right:9pt;mso-wrap-distance-bottom:0;mso-position-horizontal:absolute;mso-position-horizontal-relative:text;mso-position-vertical:absolute;mso-position-vertical-relative:text;v-text-anchor:middle" o:gfxdata="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" fillcolor="white [3212]" strokecolor="black [3213]" strokeweight="1pt">
+              <v:shape w14:anchorId="28B189BD" id="Блок-схема: узел 360" o:spid="_x0000_s1026" type="#_x0000_t120" style="position:absolute;margin-left:12.6pt;margin-top:299.55pt;width:3.6pt;height:3.6pt;z-index:252011520;visibility:visible;mso-wrap-style:square;mso-wrap-distance-left:9pt;mso-wrap-distance-top:0;mso-wrap-distance-right:9pt;mso-wrap-distance-bottom:0;mso-position-horizontal:absolute;mso-position-horizontal-relative:text;mso-position-vertical:absolute;mso-position-vertical-relative:text;v-text-anchor:middle" o:gfxdata="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" fillcolor="white [3212]" strokecolor="black [3213]" strokeweight="1pt">
                 <v:stroke joinstyle="miter"/>
               </v:shape>
             </w:pict>
@@ -19054,7 +19054,7 @@
           </mc:Choice>
           <mc:Fallback>
             <w:pict>
-              <v:shape w14:anchorId="1400830D" id="Блок-схема: узел 359" o:spid="_x0000_s1026" type="#_x0000_t120" style="position:absolute;margin-left:12.05pt;margin-top:193.2pt;width:3.6pt;height:3.6pt;z-index:252009472;visibility:visible;mso-wrap-style:square;mso-wrap-distance-left:9pt;mso-wrap-distance-top:0;mso-wrap-distance-right:9pt;mso-wrap-distance-bottom:0;mso-position-horizontal:absolute;mso-position-horizontal-relative:text;mso-position-vertical:absolute;mso-position-vertical-relative:text;v-text-anchor:middle" o:gfxdata="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" fillcolor="white [3212]" strokecolor="black [3213]" strokeweight="1pt">
+              <v:shape w14:anchorId="6F1669E6" id="Блок-схема: узел 359" o:spid="_x0000_s1026" type="#_x0000_t120" style="position:absolute;margin-left:12.05pt;margin-top:193.2pt;width:3.6pt;height:3.6pt;z-index:252009472;visibility:visible;mso-wrap-style:square;mso-wrap-distance-left:9pt;mso-wrap-distance-top:0;mso-wrap-distance-right:9pt;mso-wrap-distance-bottom:0;mso-position-horizontal:absolute;mso-position-horizontal-relative:text;mso-position-vertical:absolute;mso-position-vertical-relative:text;v-text-anchor:middle" o:gfxdata="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" fillcolor="white [3212]" strokecolor="black [3213]" strokeweight="1pt">
                 <v:stroke joinstyle="miter"/>
               </v:shape>
             </w:pict>
@@ -19130,7 +19130,7 @@
           </mc:Choice>
           <mc:Fallback>
             <w:pict>
-              <v:shape w14:anchorId="2CA69E8A" id="Блок-схема: узел 358" o:spid="_x0000_s1026" type="#_x0000_t120" style="position:absolute;margin-left:239.95pt;margin-top:242.65pt;width:3.6pt;height:3.6pt;z-index:252007424;visibility:visible;mso-wrap-style:square;mso-wrap-distance-left:9pt;mso-wrap-distance-top:0;mso-wrap-distance-right:9pt;mso-wrap-distance-bottom:0;mso-position-horizontal:absolute;mso-position-horizontal-relative:text;mso-position-vertical:absolute;mso-position-vertical-relative:text;v-text-anchor:middle" o:gfxdata="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" fillcolor="white [3212]" strokecolor="black [3213]" strokeweight="1pt">
+              <v:shape w14:anchorId="6E45D1B0" id="Блок-схема: узел 358" o:spid="_x0000_s1026" type="#_x0000_t120" style="position:absolute;margin-left:239.95pt;margin-top:242.65pt;width:3.6pt;height:3.6pt;z-index:252007424;visibility:visible;mso-wrap-style:square;mso-wrap-distance-left:9pt;mso-wrap-distance-top:0;mso-wrap-distance-right:9pt;mso-wrap-distance-bottom:0;mso-position-horizontal:absolute;mso-position-horizontal-relative:text;mso-position-vertical:absolute;mso-position-vertical-relative:text;v-text-anchor:middle" o:gfxdata="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" fillcolor="white [3212]" strokecolor="black [3213]" strokeweight="1pt">
                 <v:stroke joinstyle="miter"/>
               </v:shape>
             </w:pict>
@@ -19206,7 +19206,7 @@
           </mc:Choice>
           <mc:Fallback>
             <w:pict>
-              <v:shape w14:anchorId="17565410" id="Блок-схема: узел 357" o:spid="_x0000_s1026" type="#_x0000_t120" style="position:absolute;margin-left:240.1pt;margin-top:114.6pt;width:3.6pt;height:3.6pt;z-index:252005376;visibility:visible;mso-wrap-style:square;mso-wrap-distance-left:9pt;mso-wrap-distance-top:0;mso-wrap-distance-right:9pt;mso-wrap-distance-bottom:0;mso-position-horizontal:absolute;mso-position-horizontal-relative:text;mso-position-vertical:absolute;mso-position-vertical-relative:text;v-text-anchor:middle" o:gfxdata="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" fillcolor="white [3212]" strokecolor="black [3213]" strokeweight="1pt">
+              <v:shape w14:anchorId="327DC60F" id="Блок-схема: узел 357" o:spid="_x0000_s1026" type="#_x0000_t120" style="position:absolute;margin-left:240.1pt;margin-top:114.6pt;width:3.6pt;height:3.6pt;z-index:252005376;visibility:visible;mso-wrap-style:square;mso-wrap-distance-left:9pt;mso-wrap-distance-top:0;mso-wrap-distance-right:9pt;mso-wrap-distance-bottom:0;mso-position-horizontal:absolute;mso-position-horizontal-relative:text;mso-position-vertical:absolute;mso-position-vertical-relative:text;v-text-anchor:middle" o:gfxdata="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" fillcolor="white [3212]" strokecolor="black [3213]" strokeweight="1pt">
                 <v:stroke joinstyle="miter"/>
               </v:shape>
             </w:pict>
@@ -20485,7 +20485,7 @@
           </mc:Choice>
           <mc:Fallback>
             <w:pict>
-              <v:shape w14:anchorId="5A9D1828" id="Прямая со стрелкой 342" o:spid="_x0000_s1026" type="#_x0000_t32" style="position:absolute;margin-left:13.95pt;margin-top:528.45pt;width:99.65pt;height:0;z-index:251973632;visibility:visible;mso-wrap-style:square;mso-wrap-distance-left:9pt;mso-wrap-distance-top:0;mso-wrap-distance-right:9pt;mso-wrap-distance-bottom:0;mso-position-horizontal:absolute;mso-position-horizontal-relative:text;mso-position-vertical:absolute;mso-position-vertical-relative:text" o:gfxdata="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" strokecolor="black [3200]" strokeweight="1.5pt">
+              <v:shape w14:anchorId="3A24B918" id="Прямая со стрелкой 342" o:spid="_x0000_s1026" type="#_x0000_t32" style="position:absolute;margin-left:13.95pt;margin-top:528.45pt;width:99.65pt;height:0;z-index:251973632;visibility:visible;mso-wrap-style:square;mso-wrap-distance-left:9pt;mso-wrap-distance-top:0;mso-wrap-distance-right:9pt;mso-wrap-distance-bottom:0;mso-position-horizontal:absolute;mso-position-horizontal-relative:text;mso-position-vertical:absolute;mso-position-vertical-relative:text" o:gfxdata="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" strokecolor="black [3200]" strokeweight="1.5pt">
                 <v:stroke endarrow="block" joinstyle="miter"/>
               </v:shape>
             </w:pict>
@@ -20553,7 +20553,7 @@
           </mc:Choice>
           <mc:Fallback>
             <w:pict>
-              <v:shape w14:anchorId="42001CE1" id="Прямая со стрелкой 341" o:spid="_x0000_s1026" type="#_x0000_t32" style="position:absolute;margin-left:13.95pt;margin-top:173.45pt;width:0;height:355pt;z-index:251972608;visibility:visible;mso-wrap-style:square;mso-wrap-distance-left:9pt;mso-wrap-distance-top:0;mso-wrap-distance-right:9pt;mso-wrap-distance-bottom:0;mso-position-horizontal:absolute;mso-position-horizontal-relative:text;mso-position-vertical:absolute;mso-position-vertical-relative:text" o:gfxdata="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" strokecolor="black [3200]" strokeweight="1.5pt">
+              <v:shape w14:anchorId="4F4A5D1B" id="Прямая со стрелкой 341" o:spid="_x0000_s1026" type="#_x0000_t32" style="position:absolute;margin-left:13.95pt;margin-top:173.45pt;width:0;height:355pt;z-index:251972608;visibility:visible;mso-wrap-style:square;mso-wrap-distance-left:9pt;mso-wrap-distance-top:0;mso-wrap-distance-right:9pt;mso-wrap-distance-bottom:0;mso-position-horizontal:absolute;mso-position-horizontal-relative:text;mso-position-vertical:absolute;mso-position-vertical-relative:text" o:gfxdata="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" strokecolor="black [3200]" strokeweight="1.5pt">
                 <v:stroke joinstyle="miter"/>
               </v:shape>
             </w:pict>
@@ -20621,7 +20621,7 @@
           </mc:Choice>
           <mc:Fallback>
             <w:pict>
-              <v:shape w14:anchorId="76506552" id="Прямая со стрелкой 340" o:spid="_x0000_s1026" type="#_x0000_t32" style="position:absolute;margin-left:13.95pt;margin-top:457.45pt;width:312.55pt;height:0;flip:x;z-index:251971584;visibility:visible;mso-wrap-style:square;mso-wrap-distance-left:9pt;mso-wrap-distance-top:0;mso-wrap-distance-right:9pt;mso-wrap-distance-bottom:0;mso-position-horizontal:absolute;mso-position-horizontal-relative:text;mso-position-vertical:absolute;mso-position-vertical-relative:text" o:gfxdata="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" strokecolor="black [3200]" strokeweight="1.5pt">
+              <v:shape w14:anchorId="24B5E159" id="Прямая со стрелкой 340" o:spid="_x0000_s1026" type="#_x0000_t32" style="position:absolute;margin-left:13.95pt;margin-top:457.45pt;width:312.55pt;height:0;flip:x;z-index:251971584;visibility:visible;mso-wrap-style:square;mso-wrap-distance-left:9pt;mso-wrap-distance-top:0;mso-wrap-distance-right:9pt;mso-wrap-distance-bottom:0;mso-position-horizontal:absolute;mso-position-horizontal-relative:text;mso-position-vertical:absolute;mso-position-vertical-relative:text" o:gfxdata="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" strokecolor="black [3200]" strokeweight="1.5pt">
                 <v:stroke endarrow="block" joinstyle="miter"/>
               </v:shape>
             </w:pict>
@@ -20689,7 +20689,7 @@
           </mc:Choice>
           <mc:Fallback>
             <w:pict>
-              <v:shape w14:anchorId="746134A0" id="Прямая со стрелкой 339" o:spid="_x0000_s1026" type="#_x0000_t32" style="position:absolute;margin-left:326.5pt;margin-top:414.8pt;width:.35pt;height:42.65pt;flip:x;z-index:251970560;visibility:visible;mso-wrap-style:square;mso-wrap-distance-left:9pt;mso-wrap-distance-top:0;mso-wrap-distance-right:9pt;mso-wrap-distance-bottom:0;mso-position-horizontal:absolute;mso-position-horizontal-relative:text;mso-position-vertical:absolute;mso-position-vertical-relative:text" o:gfxdata="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" strokecolor="black [3200]" strokeweight="1.5pt">
+              <v:shape w14:anchorId="6F557504" id="Прямая со стрелкой 339" o:spid="_x0000_s1026" type="#_x0000_t32" style="position:absolute;margin-left:326.5pt;margin-top:414.8pt;width:.35pt;height:42.65pt;flip:x;z-index:251970560;visibility:visible;mso-wrap-style:square;mso-wrap-distance-left:9pt;mso-wrap-distance-top:0;mso-wrap-distance-right:9pt;mso-wrap-distance-bottom:0;mso-position-horizontal:absolute;mso-position-horizontal-relative:text;mso-position-vertical:absolute;mso-position-vertical-relative:text" o:gfxdata="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" strokecolor="black [3200]" strokeweight="1.5pt">
                 <v:stroke joinstyle="miter"/>
               </v:shape>
             </w:pict>
@@ -21010,7 +21010,7 @@
           </mc:Choice>
           <mc:Fallback>
             <w:pict>
-              <v:shape w14:anchorId="485114A2" id="Прямая со стрелкой 337" o:spid="_x0000_s1026" type="#_x0000_t32" style="position:absolute;margin-left:14pt;margin-top:386.3pt;width:270.25pt;height:0;flip:x;z-index:251967488;visibility:visible;mso-wrap-style:square;mso-wrap-distance-left:9pt;mso-wrap-distance-top:0;mso-wrap-distance-right:9pt;mso-wrap-distance-bottom:0;mso-position-horizontal:absolute;mso-position-horizontal-relative:text;mso-position-vertical:absolute;mso-position-vertical-relative:text" o:gfxdata="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" strokecolor="black [3200]" strokeweight="1.5pt">
+              <v:shape w14:anchorId="05D31D29" id="Прямая со стрелкой 337" o:spid="_x0000_s1026" type="#_x0000_t32" style="position:absolute;margin-left:14pt;margin-top:386.3pt;width:270.25pt;height:0;flip:x;z-index:251967488;visibility:visible;mso-wrap-style:square;mso-wrap-distance-left:9pt;mso-wrap-distance-top:0;mso-wrap-distance-right:9pt;mso-wrap-distance-bottom:0;mso-position-horizontal:absolute;mso-position-horizontal-relative:text;mso-position-vertical:absolute;mso-position-vertical-relative:text" o:gfxdata="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" strokecolor="black [3200]" strokeweight="1.5pt">
                 <v:stroke endarrow="block" joinstyle="miter"/>
               </v:shape>
             </w:pict>
@@ -21193,7 +21193,7 @@
           </mc:Choice>
           <mc:Fallback>
             <w:pict>
-              <v:shape w14:anchorId="7F4303B4" id="Прямая со стрелкой 332" o:spid="_x0000_s1026" type="#_x0000_t32" style="position:absolute;margin-left:326.55pt;margin-top:272.8pt;width:0;height:85.25pt;z-index:251963392;visibility:visible;mso-wrap-style:square;mso-wrap-distance-left:9pt;mso-wrap-distance-top:0;mso-wrap-distance-right:9pt;mso-wrap-distance-bottom:0;mso-position-horizontal:absolute;mso-position-horizontal-relative:text;mso-position-vertical:absolute;mso-position-vertical-relative:text" o:gfxdata="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" strokecolor="black [3200]" strokeweight="1.5pt">
+              <v:shape w14:anchorId="54F51D43" id="Прямая со стрелкой 332" o:spid="_x0000_s1026" type="#_x0000_t32" style="position:absolute;margin-left:326.55pt;margin-top:272.8pt;width:0;height:85.25pt;z-index:251963392;visibility:visible;mso-wrap-style:square;mso-wrap-distance-left:9pt;mso-wrap-distance-top:0;mso-wrap-distance-right:9pt;mso-wrap-distance-bottom:0;mso-position-horizontal:absolute;mso-position-horizontal-relative:text;mso-position-vertical:absolute;mso-position-vertical-relative:text" o:gfxdata="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" strokecolor="black [3200]" strokeweight="1.5pt">
                 <v:stroke endarrow="block" joinstyle="miter"/>
               </v:shape>
             </w:pict>
@@ -21261,7 +21261,7 @@
           </mc:Choice>
           <mc:Fallback>
             <w:pict>
-              <v:shape w14:anchorId="6FBF681D" id="Прямая со стрелкой 331" o:spid="_x0000_s1026" type="#_x0000_t32" style="position:absolute;margin-left:241.35pt;margin-top:216.15pt;width:0;height:28.2pt;z-index:251962368;visibility:visible;mso-wrap-style:square;mso-wrap-distance-left:9pt;mso-wrap-distance-top:0;mso-wrap-distance-right:9pt;mso-wrap-distance-bottom:0;mso-position-horizontal:absolute;mso-position-horizontal-relative:text;mso-position-vertical:absolute;mso-position-vertical-relative:text" o:gfxdata="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" strokecolor="black [3200]" strokeweight="1.5pt">
+              <v:shape w14:anchorId="4092AF57" id="Прямая со стрелкой 331" o:spid="_x0000_s1026" type="#_x0000_t32" style="position:absolute;margin-left:241.35pt;margin-top:216.15pt;width:0;height:28.2pt;z-index:251962368;visibility:visible;mso-wrap-style:square;mso-wrap-distance-left:9pt;mso-wrap-distance-top:0;mso-wrap-distance-right:9pt;mso-wrap-distance-bottom:0;mso-position-horizontal:absolute;mso-position-horizontal-relative:text;mso-position-vertical:absolute;mso-position-vertical-relative:text" o:gfxdata="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" strokecolor="black [3200]" strokeweight="1.5pt">
                 <v:stroke endarrow="block" joinstyle="miter"/>
               </v:shape>
             </w:pict>
@@ -21329,7 +21329,7 @@
           </mc:Choice>
           <mc:Fallback>
             <w:pict>
-              <v:shape w14:anchorId="7D6F1A8A" id="Прямая со стрелкой 330" o:spid="_x0000_s1026" type="#_x0000_t32" style="position:absolute;margin-left:227.25pt;margin-top:244.35pt;width:28.4pt;height:0;flip:x;z-index:251961344;visibility:visible;mso-wrap-style:square;mso-wrap-distance-left:9pt;mso-wrap-distance-top:0;mso-wrap-distance-right:9pt;mso-wrap-distance-bottom:0;mso-position-horizontal:absolute;mso-position-horizontal-relative:text;mso-position-vertical:absolute;mso-position-vertical-relative:text" o:gfxdata="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" strokecolor="black [3200]" strokeweight="1.5pt">
+              <v:shape w14:anchorId="74675D85" id="Прямая со стрелкой 330" o:spid="_x0000_s1026" type="#_x0000_t32" style="position:absolute;margin-left:227.25pt;margin-top:244.35pt;width:28.4pt;height:0;flip:x;z-index:251961344;visibility:visible;mso-wrap-style:square;mso-wrap-distance-left:9pt;mso-wrap-distance-top:0;mso-wrap-distance-right:9pt;mso-wrap-distance-bottom:0;mso-position-horizontal:absolute;mso-position-horizontal-relative:text;mso-position-vertical:absolute;mso-position-vertical-relative:text" o:gfxdata="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" strokecolor="black [3200]" strokeweight="1.5pt">
                 <v:stroke endarrow="block" joinstyle="miter"/>
               </v:shape>
             </w:pict>
@@ -21397,7 +21397,7 @@
           </mc:Choice>
           <mc:Fallback>
             <w:pict>
-              <v:shape w14:anchorId="1C22E0AA" id="Прямая со стрелкой 329" o:spid="_x0000_s1026" type="#_x0000_t32" style="position:absolute;margin-left:184.35pt;margin-top:266.25pt;width:0;height:12.6pt;z-index:251960320;visibility:visible;mso-wrap-style:square;mso-wrap-distance-left:9pt;mso-wrap-distance-top:0;mso-wrap-distance-right:9pt;mso-wrap-distance-bottom:0;mso-position-horizontal:absolute;mso-position-horizontal-relative:text;mso-position-vertical:absolute;mso-position-vertical-relative:text" o:gfxdata="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" strokecolor="black [3200]" strokeweight="1.5pt">
+              <v:shape w14:anchorId="786C0DD8" id="Прямая со стрелкой 329" o:spid="_x0000_s1026" type="#_x0000_t32" style="position:absolute;margin-left:184.35pt;margin-top:266.25pt;width:0;height:12.6pt;z-index:251960320;visibility:visible;mso-wrap-style:square;mso-wrap-distance-left:9pt;mso-wrap-distance-top:0;mso-wrap-distance-right:9pt;mso-wrap-distance-bottom:0;mso-position-horizontal:absolute;mso-position-horizontal-relative:text;mso-position-vertical:absolute;mso-position-vertical-relative:text" o:gfxdata="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" strokecolor="black [3200]" strokeweight="1.5pt">
                 <v:stroke endarrow="block" joinstyle="miter"/>
               </v:shape>
             </w:pict>
@@ -21465,7 +21465,7 @@
           </mc:Choice>
           <mc:Fallback>
             <w:pict>
-              <v:shape w14:anchorId="6941352A" id="Прямая со стрелкой 328" o:spid="_x0000_s1026" type="#_x0000_t32" style="position:absolute;margin-left:113.6pt;margin-top:301.25pt;width:28.4pt;height:.1pt;flip:x y;z-index:251959296;visibility:visible;mso-wrap-style:square;mso-wrap-distance-left:9pt;mso-wrap-distance-top:0;mso-wrap-distance-right:9pt;mso-wrap-distance-bottom:0;mso-position-horizontal:absolute;mso-position-horizontal-relative:text;mso-position-vertical:absolute;mso-position-vertical-relative:text" o:gfxdata="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" strokecolor="black [3200]" strokeweight="1.5pt">
+              <v:shape w14:anchorId="407E7DA6" id="Прямая со стрелкой 328" o:spid="_x0000_s1026" type="#_x0000_t32" style="position:absolute;margin-left:113.6pt;margin-top:301.25pt;width:28.4pt;height:.1pt;flip:x y;z-index:251959296;visibility:visible;mso-wrap-style:square;mso-wrap-distance-left:9pt;mso-wrap-distance-top:0;mso-wrap-distance-right:9pt;mso-wrap-distance-bottom:0;mso-position-horizontal:absolute;mso-position-horizontal-relative:text;mso-position-vertical:absolute;mso-position-vertical-relative:text" o:gfxdata="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" strokecolor="black [3200]" strokeweight="1.5pt">
                 <v:stroke endarrow="block" joinstyle="miter"/>
               </v:shape>
             </w:pict>
@@ -21533,7 +21533,7 @@
           </mc:Choice>
           <mc:Fallback>
             <w:pict>
-              <v:shape w14:anchorId="59B80452" id="Прямая со стрелкой 327" o:spid="_x0000_s1026" type="#_x0000_t32" style="position:absolute;margin-left:13.95pt;margin-top:321.45pt;width:170.4pt;height:0;flip:x;z-index:251958272;visibility:visible;mso-wrap-style:square;mso-wrap-distance-left:9pt;mso-wrap-distance-top:0;mso-wrap-distance-right:9pt;mso-wrap-distance-bottom:0;mso-position-horizontal:absolute;mso-position-horizontal-relative:text;mso-position-vertical:absolute;mso-position-vertical-relative:text" o:gfxdata="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" strokecolor="black [3200]" strokeweight="1.5pt">
+              <v:shape w14:anchorId="3B78454A" id="Прямая со стрелкой 327" o:spid="_x0000_s1026" type="#_x0000_t32" style="position:absolute;margin-left:13.95pt;margin-top:321.45pt;width:170.4pt;height:0;flip:x;z-index:251958272;visibility:visible;mso-wrap-style:square;mso-wrap-distance-left:9pt;mso-wrap-distance-top:0;mso-wrap-distance-right:9pt;mso-wrap-distance-bottom:0;mso-position-horizontal:absolute;mso-position-horizontal-relative:text;mso-position-vertical:absolute;mso-position-vertical-relative:text" o:gfxdata="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" strokecolor="black [3200]" strokeweight="1.5pt">
                 <v:stroke endarrow="block" joinstyle="miter"/>
               </v:shape>
             </w:pict>
@@ -21601,7 +21601,7 @@
           </mc:Choice>
           <mc:Fallback>
             <w:pict>
-              <v:shape w14:anchorId="53F34E54" id="Прямая со стрелкой 326" o:spid="_x0000_s1026" type="#_x0000_t32" style="position:absolute;margin-left:13.95pt;margin-top:301.25pt;width:15pt;height:0;flip:x;z-index:251957248;visibility:visible;mso-wrap-style:square;mso-wrap-distance-left:9pt;mso-wrap-distance-top:0;mso-wrap-distance-right:9pt;mso-wrap-distance-bottom:0;mso-position-horizontal:absolute;mso-position-horizontal-relative:text;mso-position-vertical:absolute;mso-position-vertical-relative:text" o:gfxdata="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" strokecolor="black [3200]" strokeweight="1.5pt">
+              <v:shape w14:anchorId="77BAAE9C" id="Прямая со стрелкой 326" o:spid="_x0000_s1026" type="#_x0000_t32" style="position:absolute;margin-left:13.95pt;margin-top:301.25pt;width:15pt;height:0;flip:x;z-index:251957248;visibility:visible;mso-wrap-style:square;mso-wrap-distance-left:9pt;mso-wrap-distance-top:0;mso-wrap-distance-right:9pt;mso-wrap-distance-bottom:0;mso-position-horizontal:absolute;mso-position-horizontal-relative:text;mso-position-vertical:absolute;mso-position-vertical-relative:text" o:gfxdata="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" strokecolor="black [3200]" strokeweight="1.5pt">
                 <v:stroke endarrow="block" joinstyle="miter"/>
               </v:shape>
             </w:pict>
@@ -21669,7 +21669,7 @@
           </mc:Choice>
           <mc:Fallback>
             <w:pict>
-              <v:shape w14:anchorId="22400F04" id="Прямая со стрелкой 325" o:spid="_x0000_s1026" type="#_x0000_t32" style="position:absolute;margin-left:13.95pt;margin-top:194.85pt;width:170.4pt;height:0;flip:x;z-index:251956224;visibility:visible;mso-wrap-style:square;mso-wrap-distance-left:9pt;mso-wrap-distance-top:0;mso-wrap-distance-right:9pt;mso-wrap-distance-bottom:0;mso-position-horizontal:absolute;mso-position-horizontal-relative:text;mso-position-vertical:absolute;mso-position-vertical-relative:text" o:gfxdata="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" strokecolor="black [3200]" strokeweight="1.5pt">
+              <v:shape w14:anchorId="169CF25D" id="Прямая со стрелкой 325" o:spid="_x0000_s1026" type="#_x0000_t32" style="position:absolute;margin-left:13.95pt;margin-top:194.85pt;width:170.4pt;height:0;flip:x;z-index:251956224;visibility:visible;mso-wrap-style:square;mso-wrap-distance-left:9pt;mso-wrap-distance-top:0;mso-wrap-distance-right:9pt;mso-wrap-distance-bottom:0;mso-position-horizontal:absolute;mso-position-horizontal-relative:text;mso-position-vertical:absolute;mso-position-vertical-relative:text" o:gfxdata="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" strokecolor="black [3200]" strokeweight="1.5pt">
                 <v:stroke endarrow="block" joinstyle="miter"/>
               </v:shape>
             </w:pict>
@@ -21737,7 +21737,7 @@
           </mc:Choice>
           <mc:Fallback>
             <w:pict>
-              <v:shape w14:anchorId="3D4B7C41" id="Прямая со стрелкой 324" o:spid="_x0000_s1026" type="#_x0000_t32" style="position:absolute;margin-left:13.95pt;margin-top:173.55pt;width:14.4pt;height:0;flip:x;z-index:251955200;visibility:visible;mso-wrap-style:square;mso-wrap-distance-left:9pt;mso-wrap-distance-top:0;mso-wrap-distance-right:9pt;mso-wrap-distance-bottom:0;mso-position-horizontal:absolute;mso-position-horizontal-relative:text;mso-position-vertical:absolute;mso-position-vertical-relative:text" o:gfxdata="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" strokecolor="black [3200]" strokeweight="1.5pt">
+              <v:shape w14:anchorId="340D740E" id="Прямая со стрелкой 324" o:spid="_x0000_s1026" type="#_x0000_t32" style="position:absolute;margin-left:13.95pt;margin-top:173.55pt;width:14.4pt;height:0;flip:x;z-index:251955200;visibility:visible;mso-wrap-style:square;mso-wrap-distance-left:9pt;mso-wrap-distance-top:0;mso-wrap-distance-right:9pt;mso-wrap-distance-bottom:0;mso-position-horizontal:absolute;mso-position-horizontal-relative:text;mso-position-vertical:absolute;mso-position-vertical-relative:text" o:gfxdata="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" strokecolor="black [3200]" strokeweight="1.5pt">
                 <v:stroke joinstyle="miter"/>
               </v:shape>
             </w:pict>
@@ -22128,7 +22128,7 @@
           </mc:Choice>
           <mc:Fallback>
             <w:pict>
-              <v:shape w14:anchorId="1762B445" id="Прямая со стрелкой 318" o:spid="_x0000_s1026" type="#_x0000_t32" style="position:absolute;margin-left:113.65pt;margin-top:215.7pt;width:127.7pt;height:.25pt;flip:y;z-index:251949056;visibility:visible;mso-wrap-style:square;mso-wrap-distance-left:9pt;mso-wrap-distance-top:0;mso-wrap-distance-right:9pt;mso-wrap-distance-bottom:0;mso-position-horizontal:absolute;mso-position-horizontal-relative:text;mso-position-vertical:absolute;mso-position-vertical-relative:text" o:gfxdata="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" strokecolor="black [3200]" strokeweight="1.5pt">
+              <v:shape w14:anchorId="21D08A18" id="Прямая со стрелкой 318" o:spid="_x0000_s1026" type="#_x0000_t32" style="position:absolute;margin-left:113.65pt;margin-top:215.7pt;width:127.7pt;height:.25pt;flip:y;z-index:251949056;visibility:visible;mso-wrap-style:square;mso-wrap-distance-left:9pt;mso-wrap-distance-top:0;mso-wrap-distance-right:9pt;mso-wrap-distance-bottom:0;mso-position-horizontal:absolute;mso-position-horizontal-relative:text;mso-position-vertical:absolute;mso-position-vertical-relative:text" o:gfxdata="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" strokecolor="black [3200]" strokeweight="1.5pt">
                 <v:stroke joinstyle="miter"/>
               </v:shape>
             </w:pict>
@@ -22196,7 +22196,7 @@
           </mc:Choice>
           <mc:Fallback>
             <w:pict>
-              <v:shape w14:anchorId="59F00EEA" id="Прямая со стрелкой 317" o:spid="_x0000_s1026" type="#_x0000_t32" style="position:absolute;margin-left:113.6pt;margin-top:244.25pt;width:28.05pt;height:0;flip:x;z-index:251948032;visibility:visible;mso-wrap-style:square;mso-wrap-distance-left:9pt;mso-wrap-distance-top:0;mso-wrap-distance-right:9pt;mso-wrap-distance-bottom:0;mso-position-horizontal:absolute;mso-position-horizontal-relative:text;mso-position-vertical:absolute;mso-position-vertical-relative:text" o:gfxdata="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" strokecolor="black [3200]" strokeweight="1.5pt">
+              <v:shape w14:anchorId="26B258B0" id="Прямая со стрелкой 317" o:spid="_x0000_s1026" type="#_x0000_t32" style="position:absolute;margin-left:113.6pt;margin-top:244.25pt;width:28.05pt;height:0;flip:x;z-index:251948032;visibility:visible;mso-wrap-style:square;mso-wrap-distance-left:9pt;mso-wrap-distance-top:0;mso-wrap-distance-right:9pt;mso-wrap-distance-bottom:0;mso-position-horizontal:absolute;mso-position-horizontal-relative:text;mso-position-vertical:absolute;mso-position-vertical-relative:text" o:gfxdata="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" strokecolor="black [3200]" strokeweight="1.5pt">
                 <v:stroke endarrow="block" joinstyle="miter"/>
               </v:shape>
             </w:pict>
@@ -22383,7 +22383,7 @@
           </mc:Choice>
           <mc:Fallback>
             <w:pict>
-              <v:shape w14:anchorId="28C7B8C8" id="Прямая со стрелкой 313" o:spid="_x0000_s1026" type="#_x0000_t32" style="position:absolute;margin-left:326.8pt;margin-top:144.95pt;width:0;height:71.05pt;z-index:251942912;visibility:visible;mso-wrap-style:square;mso-wrap-distance-left:9pt;mso-wrap-distance-top:0;mso-wrap-distance-right:9pt;mso-wrap-distance-bottom:0;mso-position-horizontal:absolute;mso-position-horizontal-relative:text;mso-position-vertical:absolute;mso-position-vertical-relative:text" o:gfxdata="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" strokecolor="black [3200]" strokeweight="1.5pt">
+              <v:shape w14:anchorId="098E5788" id="Прямая со стрелкой 313" o:spid="_x0000_s1026" type="#_x0000_t32" style="position:absolute;margin-left:326.8pt;margin-top:144.95pt;width:0;height:71.05pt;z-index:251942912;visibility:visible;mso-wrap-style:square;mso-wrap-distance-left:9pt;mso-wrap-distance-top:0;mso-wrap-distance-right:9pt;mso-wrap-distance-bottom:0;mso-position-horizontal:absolute;mso-position-horizontal-relative:text;mso-position-vertical:absolute;mso-position-vertical-relative:text" o:gfxdata="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" strokecolor="black [3200]" strokeweight="1.5pt">
                 <v:stroke endarrow="block" joinstyle="miter"/>
               </v:shape>
             </w:pict>
@@ -22563,7 +22563,7 @@
           </mc:Choice>
           <mc:Fallback>
             <w:pict>
-              <v:shape w14:anchorId="35D3C724" id="Прямая со стрелкой 308" o:spid="_x0000_s1026" type="#_x0000_t32" style="position:absolute;margin-left:113.85pt;margin-top:173.45pt;width:27.8pt;height:0;flip:x;z-index:251938816;visibility:visible;mso-wrap-style:square;mso-wrap-distance-left:9pt;mso-wrap-distance-top:0;mso-wrap-distance-right:9pt;mso-wrap-distance-bottom:0;mso-position-horizontal:absolute;mso-position-horizontal-relative:text;mso-position-vertical:absolute;mso-position-vertical-relative:text" o:gfxdata="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" strokecolor="black [3200]" strokeweight="1.5pt">
+              <v:shape w14:anchorId="3C72943A" id="Прямая со стрелкой 308" o:spid="_x0000_s1026" type="#_x0000_t32" style="position:absolute;margin-left:113.85pt;margin-top:173.45pt;width:27.8pt;height:0;flip:x;z-index:251938816;visibility:visible;mso-wrap-style:square;mso-wrap-distance-left:9pt;mso-wrap-distance-top:0;mso-wrap-distance-right:9pt;mso-wrap-distance-bottom:0;mso-position-horizontal:absolute;mso-position-horizontal-relative:text;mso-position-vertical:absolute;mso-position-vertical-relative:text" o:gfxdata="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" strokecolor="black [3200]" strokeweight="1.5pt">
                 <v:stroke endarrow="block" joinstyle="miter"/>
               </v:shape>
             </w:pict>
@@ -22631,7 +22631,7 @@
           </mc:Choice>
           <mc:Fallback>
             <w:pict>
-              <v:shape w14:anchorId="587ACDAE" id="Прямая со стрелкой 307" o:spid="_x0000_s1026" type="#_x0000_t32" style="position:absolute;margin-left:184.6pt;margin-top:137.9pt;width:0;height:14.15pt;z-index:251937792;visibility:visible;mso-wrap-style:square;mso-wrap-distance-left:9pt;mso-wrap-distance-top:0;mso-wrap-distance-right:9pt;mso-wrap-distance-bottom:0;mso-position-horizontal:absolute;mso-position-horizontal-relative:text;mso-position-vertical:absolute;mso-position-vertical-relative:text" o:gfxdata="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" strokecolor="black [3200]" strokeweight="1.5pt">
+              <v:shape w14:anchorId="156EFDC3" id="Прямая со стрелкой 307" o:spid="_x0000_s1026" type="#_x0000_t32" style="position:absolute;margin-left:184.6pt;margin-top:137.9pt;width:0;height:14.15pt;z-index:251937792;visibility:visible;mso-wrap-style:square;mso-wrap-distance-left:9pt;mso-wrap-distance-top:0;mso-wrap-distance-right:9pt;mso-wrap-distance-bottom:0;mso-position-horizontal:absolute;mso-position-horizontal-relative:text;mso-position-vertical:absolute;mso-position-vertical-relative:text" o:gfxdata="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" strokecolor="black [3200]" strokeweight="1.5pt">
                 <v:stroke endarrow="block" joinstyle="miter"/>
               </v:shape>
             </w:pict>
@@ -22911,7 +22911,7 @@
           </mc:Choice>
           <mc:Fallback>
             <w:pict>
-              <v:shape w14:anchorId="11241805" id="Прямая со стрелкой 303" o:spid="_x0000_s1026" type="#_x0000_t32" style="position:absolute;margin-left:241.25pt;margin-top:88.25pt;width:.3pt;height:28.4pt;z-index:251932672;visibility:visible;mso-wrap-style:square;mso-wrap-distance-left:9pt;mso-wrap-distance-top:0;mso-wrap-distance-right:9pt;mso-wrap-distance-bottom:0;mso-position-horizontal:absolute;mso-position-horizontal-relative:text;mso-position-vertical:absolute;mso-position-vertical-relative:text" o:gfxdata="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" strokecolor="black [3200]" strokeweight="1.5pt">
+              <v:shape w14:anchorId="51C72A8E" id="Прямая со стрелкой 303" o:spid="_x0000_s1026" type="#_x0000_t32" style="position:absolute;margin-left:241.25pt;margin-top:88.25pt;width:.3pt;height:28.4pt;z-index:251932672;visibility:visible;mso-wrap-style:square;mso-wrap-distance-left:9pt;mso-wrap-distance-top:0;mso-wrap-distance-right:9pt;mso-wrap-distance-bottom:0;mso-position-horizontal:absolute;mso-position-horizontal-relative:text;mso-position-vertical:absolute;mso-position-vertical-relative:text" o:gfxdata="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" strokecolor="black [3200]" strokeweight="1.5pt">
                 <v:stroke endarrow="block" joinstyle="miter"/>
               </v:shape>
             </w:pict>
@@ -22979,7 +22979,7 @@
           </mc:Choice>
           <mc:Fallback>
             <w:pict>
-              <v:shape w14:anchorId="396577D5" id="Прямая со стрелкой 302" o:spid="_x0000_s1026" type="#_x0000_t32" style="position:absolute;margin-left:113.7pt;margin-top:88.25pt;width:127.7pt;height:.25pt;flip:y;z-index:251931648;visibility:visible;mso-wrap-style:square;mso-wrap-distance-left:9pt;mso-wrap-distance-top:0;mso-wrap-distance-right:9pt;mso-wrap-distance-bottom:0;mso-position-horizontal:absolute;mso-position-horizontal-relative:text;mso-position-vertical:absolute;mso-position-vertical-relative:text" o:gfxdata="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" strokecolor="black [3200]" strokeweight="1.5pt">
+              <v:shape w14:anchorId="3D8FA116" id="Прямая со стрелкой 302" o:spid="_x0000_s1026" type="#_x0000_t32" style="position:absolute;margin-left:113.7pt;margin-top:88.25pt;width:127.7pt;height:.25pt;flip:y;z-index:251931648;visibility:visible;mso-wrap-style:square;mso-wrap-distance-left:9pt;mso-wrap-distance-top:0;mso-wrap-distance-right:9pt;mso-wrap-distance-bottom:0;mso-position-horizontal:absolute;mso-position-horizontal-relative:text;mso-position-vertical:absolute;mso-position-vertical-relative:text" o:gfxdata="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" strokecolor="black [3200]" strokeweight="1.5pt">
                 <v:stroke joinstyle="miter"/>
               </v:shape>
             </w:pict>
@@ -23047,7 +23047,7 @@
           </mc:Choice>
           <mc:Fallback>
             <w:pict>
-              <v:shape w14:anchorId="6B1D75BD" id="Прямая со стрелкой 301" o:spid="_x0000_s1026" type="#_x0000_t32" style="position:absolute;margin-left:113.6pt;margin-top:116.85pt;width:28.1pt;height:0;flip:x;z-index:251930624;visibility:visible;mso-wrap-style:square;mso-wrap-distance-left:9pt;mso-wrap-distance-top:0;mso-wrap-distance-right:9pt;mso-wrap-distance-bottom:0;mso-position-horizontal:absolute;mso-position-horizontal-relative:text;mso-position-vertical:absolute;mso-position-vertical-relative:text" o:gfxdata="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" strokecolor="black [3200]" strokeweight="1.5pt">
+              <v:shape w14:anchorId="27C2A40F" id="Прямая со стрелкой 301" o:spid="_x0000_s1026" type="#_x0000_t32" style="position:absolute;margin-left:113.6pt;margin-top:116.85pt;width:28.1pt;height:0;flip:x;z-index:251930624;visibility:visible;mso-wrap-style:square;mso-wrap-distance-left:9pt;mso-wrap-distance-top:0;mso-wrap-distance-right:9pt;mso-wrap-distance-bottom:0;mso-position-horizontal:absolute;mso-position-horizontal-relative:text;mso-position-vertical:absolute;mso-position-vertical-relative:text" o:gfxdata="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" strokecolor="black [3200]" strokeweight="1.5pt">
                 <v:stroke endarrow="block" joinstyle="miter"/>
               </v:shape>
             </w:pict>
@@ -23115,7 +23115,7 @@
           </mc:Choice>
           <mc:Fallback>
             <w:pict>
-              <v:shape w14:anchorId="30703381" id="Прямая со стрелкой 300" o:spid="_x0000_s1026" type="#_x0000_t32" style="position:absolute;margin-left:226.9pt;margin-top:116.65pt;width:28.7pt;height:0;flip:x;z-index:251929600;visibility:visible;mso-wrap-style:square;mso-wrap-distance-left:9pt;mso-wrap-distance-top:0;mso-wrap-distance-right:9pt;mso-wrap-distance-bottom:0;mso-position-horizontal:absolute;mso-position-horizontal-relative:text;mso-position-vertical:absolute;mso-position-vertical-relative:text" o:gfxdata="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" strokecolor="black [3200]" strokeweight="1.5pt">
+              <v:shape w14:anchorId="67C3F4B1" id="Прямая со стрелкой 300" o:spid="_x0000_s1026" type="#_x0000_t32" style="position:absolute;margin-left:226.9pt;margin-top:116.65pt;width:28.7pt;height:0;flip:x;z-index:251929600;visibility:visible;mso-wrap-style:square;mso-wrap-distance-left:9pt;mso-wrap-distance-top:0;mso-wrap-distance-right:9pt;mso-wrap-distance-bottom:0;mso-position-horizontal:absolute;mso-position-horizontal-relative:text;mso-position-vertical:absolute;mso-position-vertical-relative:text" o:gfxdata="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" strokecolor="black [3200]" strokeweight="1.5pt">
                 <v:stroke endarrow="block" joinstyle="miter"/>
               </v:shape>
             </w:pict>
@@ -23183,7 +23183,7 @@
           </mc:Choice>
           <mc:Fallback>
             <w:pict>
-              <v:shape w14:anchorId="465ADE79" id="Прямая со стрелкой 299" o:spid="_x0000_s1026" type="#_x0000_t32" style="position:absolute;margin-left:326.6pt;margin-top:59.85pt;width:0;height:28.4pt;z-index:251928576;visibility:visible;mso-wrap-style:square;mso-wrap-distance-left:9pt;mso-wrap-distance-top:0;mso-wrap-distance-right:9pt;mso-wrap-distance-bottom:0;mso-position-horizontal:absolute;mso-position-horizontal-relative:text;mso-position-vertical:absolute;mso-position-vertical-relative:text" o:gfxdata="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" strokecolor="black [3200]" strokeweight="1.5pt">
+              <v:shape w14:anchorId="3526A94B" id="Прямая со стрелкой 299" o:spid="_x0000_s1026" type="#_x0000_t32" style="position:absolute;margin-left:326.6pt;margin-top:59.85pt;width:0;height:28.4pt;z-index:251928576;visibility:visible;mso-wrap-style:square;mso-wrap-distance-left:9pt;mso-wrap-distance-top:0;mso-wrap-distance-right:9pt;mso-wrap-distance-bottom:0;mso-position-horizontal:absolute;mso-position-horizontal-relative:text;mso-position-vertical:absolute;mso-position-vertical-relative:text" o:gfxdata="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" strokecolor="black [3200]" strokeweight="1.5pt">
                 <v:stroke endarrow="block" joinstyle="miter"/>
               </v:shape>
             </w:pict>
@@ -23251,7 +23251,7 @@
           </mc:Choice>
           <mc:Fallback>
             <w:pict>
-              <v:shape w14:anchorId="2B509505" id="Прямая со стрелкой 298" o:spid="_x0000_s1026" type="#_x0000_t32" style="position:absolute;margin-left:241.35pt;margin-top:31.5pt;width:28.45pt;height:0;z-index:251927552;visibility:visible;mso-wrap-style:square;mso-wrap-distance-left:9pt;mso-wrap-distance-top:0;mso-wrap-distance-right:9pt;mso-wrap-distance-bottom:0;mso-position-horizontal:absolute;mso-position-horizontal-relative:text;mso-position-vertical:absolute;mso-position-vertical-relative:text" o:gfxdata="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" strokecolor="black [3200]" strokeweight="1.5pt">
+              <v:shape w14:anchorId="09C75A53" id="Прямая со стрелкой 298" o:spid="_x0000_s1026" type="#_x0000_t32" style="position:absolute;margin-left:241.35pt;margin-top:31.5pt;width:28.45pt;height:0;z-index:251927552;visibility:visible;mso-wrap-style:square;mso-wrap-distance-left:9pt;mso-wrap-distance-top:0;mso-wrap-distance-right:9pt;mso-wrap-distance-bottom:0;mso-position-horizontal:absolute;mso-position-horizontal-relative:text;mso-position-vertical:absolute;mso-position-vertical-relative:text" o:gfxdata="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" strokecolor="black [3200]" strokeweight="1.5pt">
                 <v:stroke endarrow="block" joinstyle="miter"/>
               </v:shape>
             </w:pict>
@@ -23319,7 +23319,7 @@
           </mc:Choice>
           <mc:Fallback>
             <w:pict>
-              <v:shape w14:anchorId="67C4EEA8" id="Прямая со стрелкой 297" o:spid="_x0000_s1026" type="#_x0000_t32" style="position:absolute;margin-left:85.2pt;margin-top:31.45pt;width:28.4pt;height:0;z-index:251926528;visibility:visible;mso-wrap-style:square;mso-wrap-distance-left:9pt;mso-wrap-distance-top:0;mso-wrap-distance-right:9pt;mso-wrap-distance-bottom:0;mso-position-horizontal:absolute;mso-position-horizontal-relative:text;mso-position-vertical:absolute;mso-position-vertical-relative:text" o:gfxdata="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" strokecolor="black [3200]" strokeweight="1.5pt">
+              <v:shape w14:anchorId="461A77EA" id="Прямая со стрелкой 297" o:spid="_x0000_s1026" type="#_x0000_t32" style="position:absolute;margin-left:85.2pt;margin-top:31.45pt;width:28.4pt;height:0;z-index:251926528;visibility:visible;mso-wrap-style:square;mso-wrap-distance-left:9pt;mso-wrap-distance-top:0;mso-wrap-distance-right:9pt;mso-wrap-distance-bottom:0;mso-position-horizontal:absolute;mso-position-horizontal-relative:text;mso-position-vertical:absolute;mso-position-vertical-relative:text" o:gfxdata="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" strokecolor="black [3200]" strokeweight="1.5pt">
                 <v:stroke endarrow="block" joinstyle="miter"/>
               </v:shape>
             </w:pict>
@@ -24211,7 +24211,99 @@
     </w:p>
     <w:p>
       <w:r>
-        <w:t>В этом разделе приводится полный перечень данных, которые программа получает, от оператора, в нашем случае, и через ввод с клавиатуры. Вывод результатов также должен быть описан, какие условные обозначения, сообщения и другую вспомогательную информацию может выдавать программа с необходимыми пояснениями. Например: в программе вводятся слагаемые А и В, оба представляют собой целые числа со знаком, не превышающие по модулю значения 200000000. Результат расчета выводится в строке «А+В=» и программа ожидает нажатия клавиши оператором для завершения.</w:t>
+        <w:t>В программу подаются строки «</w:t>
+      </w:r>
+      <w:r>
+        <w:rPr>
+          <w:lang w:val="en-US"/>
+        </w:rPr>
+        <w:t>std</w:t>
+      </w:r>
+      <w:r>
+        <w:t>::</w:t>
+      </w:r>
+      <w:r>
+        <w:rPr>
+          <w:lang w:val="en-US"/>
+        </w:rPr>
+        <w:t>string</w:t>
+      </w:r>
+      <w:r>
+        <w:t>», содержащие имена и номера контактов телефонной книги</w:t>
+      </w:r>
+      <w:r>
+        <w:t>, или подтверждение конца ввода.</w:t>
+      </w:r>
+    </w:p>
+    <w:p>
+      <w:r>
+        <w:t>Программа выводит строки:</w:t>
+      </w:r>
+    </w:p>
+    <w:p>
+      <w:pPr>
+        <w:pStyle w:val="ad"/>
+        <w:numPr>
+          <w:ilvl w:val="0"/>
+          <w:numId w:val="3"/>
+        </w:numPr>
+      </w:pPr>
+      <w:r>
+        <w:t>п</w:t>
+      </w:r>
+      <w:r>
+        <w:t>риглашения ввода номера или телефона</w:t>
+      </w:r>
+      <w:r>
+        <w:t>,</w:t>
+      </w:r>
+    </w:p>
+    <w:p>
+      <w:pPr>
+        <w:pStyle w:val="ad"/>
+        <w:numPr>
+          <w:ilvl w:val="0"/>
+          <w:numId w:val="3"/>
+        </w:numPr>
+      </w:pPr>
+      <w:r>
+        <w:t>п</w:t>
+      </w:r>
+      <w:r>
+        <w:t>одтверждение окончания ввода</w:t>
+      </w:r>
+      <w:r>
+        <w:t>,</w:t>
+      </w:r>
+    </w:p>
+    <w:p>
+      <w:pPr>
+        <w:pStyle w:val="ad"/>
+        <w:numPr>
+          <w:ilvl w:val="0"/>
+          <w:numId w:val="3"/>
+        </w:numPr>
+      </w:pPr>
+      <w:r>
+        <w:t>ш</w:t>
+      </w:r>
+      <w:r>
+        <w:t>апку таблицы</w:t>
+      </w:r>
+      <w:r>
+        <w:t>,</w:t>
+      </w:r>
+    </w:p>
+    <w:p>
+      <w:pPr>
+        <w:pStyle w:val="ad"/>
+        <w:numPr>
+          <w:ilvl w:val="0"/>
+          <w:numId w:val="3"/>
+        </w:numPr>
+      </w:pPr>
+      <w:r>
+        <w:t>строки таблицы, состоящие из строки – номера записи, строки – имени контакта и строки – номера телефона.</w:t>
       </w:r>
     </w:p>
     <w:p>
@@ -24506,6 +24598,119 @@
 <file path=word/numbering.xml><?xml version="1.0" encoding="utf-8"?>
 <w:numbering xmlns:wpc="http://schemas.microsoft.com/office/word/2010/wordprocessingCanvas" xmlns:cx="http://schemas.microsoft.com/office/drawing/2014/chartex" xmlns:cx1="http://schemas.microsoft.com/office/drawing/2015/9/8/chartex" xmlns:cx2="http://schemas.microsoft.com/office/drawing/2015/10/21/chartex" xmlns:cx3="http://schemas.microsoft.com/office/drawing/2016/5/9/chartex" xmlns:cx4="http://schemas.microsoft.com/office/drawing/2016/5/10/chartex" xmlns:cx5="http://schemas.microsoft.com/office/drawing/2016/5/11/chartex" xmlns:cx6="http://schemas.microsoft.com/office/drawing/2016/5/12/chartex" xmlns:cx7="http://schemas.microsoft.com/office/drawing/2016/5/13/chartex" xmlns:cx8="http://schemas.microsoft.com/office/drawing/2016/5/14/chartex" xmlns:mc="http://schemas.openxmlformats.org/markup-compatibility/2006" xmlns:aink="http://schemas.microsoft.com/office/drawing/2016/ink" xmlns:am3d="http://schemas.microsoft.com/office/drawing/2017/model3d" xmlns:o="urn:schemas-microsoft-com:office:office" xmlns:r="http://schemas.openxmlformats.org/officeDocument/2006/relationships" xmlns:m="http://schemas.openxmlformats.org/officeDocument/2006/math" xmlns:v="urn:schemas-microsoft-com:vml" xmlns:wp14="http://schemas.microsoft.com/office/word/2010/wordprocessingDrawing" xmlns:wp="http://schemas.openxmlformats.org/drawingml/2006/wordprocessingDrawing" xmlns:w10="urn:schemas-microsoft-com:office:word" xmlns:w="http://schemas.openxmlformats.org/wordprocessingml/2006/main" xmlns:w14="http://schemas.microsoft.com/office/word/2010/wordml" xmlns:w15="http://schemas.microsoft.com/office/word/2012/wordml" xmlns:w16cex="http://schemas.microsoft.com/office/word/2018/wordml/cex" xmlns:w16cid="http://schemas.microsoft.com/office/word/2016/wordml/cid" xmlns:w16="http://schemas.microsoft.com/office/word/2018/wordml" xmlns:w16sdtdh="http://schemas.microsoft.com/office/word/2020/wordml/sdtdatahash" xmlns:w16se="http://schemas.microsoft.com/office/word/2015/wordml/symex" xmlns:wpg="http://schemas.microsoft.com/office/word/2010/wordprocessingGroup" xmlns:wpi="http://schemas.microsoft.com/office/word/2010/wordprocessingInk" xmlns:wne="http://schemas.microsoft.com/office/word/2006/wordml" xmlns:wps="http://schemas.microsoft.com/office/word/2010/wordprocessingShape" mc:Ignorable="w14 w15 w16se w16cid w16 w16cex w16sdtdh wp14">
   <w:abstractNum w:abstractNumId="0" w15:restartNumberingAfterBreak="0">
+    <w:nsid w:val="41E37444"/>
+    <w:multiLevelType w:val="hybridMultilevel"/>
+    <w:tmpl w:val="4A96E30E"/>
+    <w:lvl w:ilvl="0" w:tplc="04190001">
+      <w:start w:val="1"/>
+      <w:numFmt w:val="bullet"/>
+      <w:lvlText w:val=""/>
+      <w:lvlJc w:val="left"/>
+      <w:pPr>
+        <w:ind w:left="1429" w:hanging="360"/>
+      </w:pPr>
+      <w:rPr>
+        <w:rFonts w:ascii="Symbol" w:hAnsi="Symbol" w:hint="default"/>
+      </w:rPr>
+    </w:lvl>
+    <w:lvl w:ilvl="1" w:tplc="04190003" w:tentative="1">
+      <w:start w:val="1"/>
+      <w:numFmt w:val="bullet"/>
+      <w:lvlText w:val="o"/>
+      <w:lvlJc w:val="left"/>
+      <w:pPr>
+        <w:ind w:left="2149" w:hanging="360"/>
+      </w:pPr>
+      <w:rPr>
+        <w:rFonts w:ascii="Courier New" w:hAnsi="Courier New" w:cs="Courier New" w:hint="default"/>
+      </w:rPr>
+    </w:lvl>
+    <w:lvl w:ilvl="2" w:tplc="04190005" w:tentative="1">
+      <w:start w:val="1"/>
+      <w:numFmt w:val="bullet"/>
+      <w:lvlText w:val=""/>
+      <w:lvlJc w:val="left"/>
+      <w:pPr>
+        <w:ind w:left="2869" w:hanging="360"/>
+      </w:pPr>
+      <w:rPr>
+        <w:rFonts w:ascii="Wingdings" w:hAnsi="Wingdings" w:hint="default"/>
+      </w:rPr>
+    </w:lvl>
+    <w:lvl w:ilvl="3" w:tplc="04190001" w:tentative="1">
+      <w:start w:val="1"/>
+      <w:numFmt w:val="bullet"/>
+      <w:lvlText w:val=""/>
+      <w:lvlJc w:val="left"/>
+      <w:pPr>
+        <w:ind w:left="3589" w:hanging="360"/>
+      </w:pPr>
+      <w:rPr>
+        <w:rFonts w:ascii="Symbol" w:hAnsi="Symbol" w:hint="default"/>
+      </w:rPr>
+    </w:lvl>
+    <w:lvl w:ilvl="4" w:tplc="04190003" w:tentative="1">
+      <w:start w:val="1"/>
+      <w:numFmt w:val="bullet"/>
+      <w:lvlText w:val="o"/>
+      <w:lvlJc w:val="left"/>
+      <w:pPr>
+        <w:ind w:left="4309" w:hanging="360"/>
+      </w:pPr>
+      <w:rPr>
+        <w:rFonts w:ascii="Courier New" w:hAnsi="Courier New" w:cs="Courier New" w:hint="default"/>
+      </w:rPr>
+    </w:lvl>
+    <w:lvl w:ilvl="5" w:tplc="04190005" w:tentative="1">
+      <w:start w:val="1"/>
+      <w:numFmt w:val="bullet"/>
+      <w:lvlText w:val=""/>
+      <w:lvlJc w:val="left"/>
+      <w:pPr>
+        <w:ind w:left="5029" w:hanging="360"/>
+      </w:pPr>
+      <w:rPr>
+        <w:rFonts w:ascii="Wingdings" w:hAnsi="Wingdings" w:hint="default"/>
+      </w:rPr>
+    </w:lvl>
+    <w:lvl w:ilvl="6" w:tplc="04190001" w:tentative="1">
+      <w:start w:val="1"/>
+      <w:numFmt w:val="bullet"/>
+      <w:lvlText w:val=""/>
+      <w:lvlJc w:val="left"/>
+      <w:pPr>
+        <w:ind w:left="5749" w:hanging="360"/>
+      </w:pPr>
+      <w:rPr>
+        <w:rFonts w:ascii="Symbol" w:hAnsi="Symbol" w:hint="default"/>
+      </w:rPr>
+    </w:lvl>
+    <w:lvl w:ilvl="7" w:tplc="04190003" w:tentative="1">
+      <w:start w:val="1"/>
+      <w:numFmt w:val="bullet"/>
+      <w:lvlText w:val="o"/>
+      <w:lvlJc w:val="left"/>
+      <w:pPr>
+        <w:ind w:left="6469" w:hanging="360"/>
+      </w:pPr>
+      <w:rPr>
+        <w:rFonts w:ascii="Courier New" w:hAnsi="Courier New" w:cs="Courier New" w:hint="default"/>
+      </w:rPr>
+    </w:lvl>
+    <w:lvl w:ilvl="8" w:tplc="04190005" w:tentative="1">
+      <w:start w:val="1"/>
+      <w:numFmt w:val="bullet"/>
+      <w:lvlText w:val=""/>
+      <w:lvlJc w:val="left"/>
+      <w:pPr>
+        <w:ind w:left="7189" w:hanging="360"/>
+      </w:pPr>
+      <w:rPr>
+        <w:rFonts w:ascii="Wingdings" w:hAnsi="Wingdings" w:hint="default"/>
+      </w:rPr>
+    </w:lvl>
+  </w:abstractNum>
+  <w:abstractNum w:abstractNumId="1" w15:restartNumberingAfterBreak="0">
     <w:nsid w:val="4E177CEA"/>
     <w:multiLevelType w:val="hybridMultilevel"/>
     <w:tmpl w:val="E50CAED0"/>
@@ -24618,8 +24823,127 @@
       </w:rPr>
     </w:lvl>
   </w:abstractNum>
+  <w:abstractNum w:abstractNumId="2" w15:restartNumberingAfterBreak="0">
+    <w:nsid w:val="742C04A5"/>
+    <w:multiLevelType w:val="hybridMultilevel"/>
+    <w:tmpl w:val="9EC0DCF2"/>
+    <w:lvl w:ilvl="0" w:tplc="04190001">
+      <w:start w:val="1"/>
+      <w:numFmt w:val="bullet"/>
+      <w:lvlText w:val=""/>
+      <w:lvlJc w:val="left"/>
+      <w:pPr>
+        <w:ind w:left="1429" w:hanging="360"/>
+      </w:pPr>
+      <w:rPr>
+        <w:rFonts w:ascii="Symbol" w:hAnsi="Symbol" w:hint="default"/>
+      </w:rPr>
+    </w:lvl>
+    <w:lvl w:ilvl="1" w:tplc="04190003" w:tentative="1">
+      <w:start w:val="1"/>
+      <w:numFmt w:val="bullet"/>
+      <w:lvlText w:val="o"/>
+      <w:lvlJc w:val="left"/>
+      <w:pPr>
+        <w:ind w:left="2149" w:hanging="360"/>
+      </w:pPr>
+      <w:rPr>
+        <w:rFonts w:ascii="Courier New" w:hAnsi="Courier New" w:cs="Courier New" w:hint="default"/>
+      </w:rPr>
+    </w:lvl>
+    <w:lvl w:ilvl="2" w:tplc="04190005" w:tentative="1">
+      <w:start w:val="1"/>
+      <w:numFmt w:val="bullet"/>
+      <w:lvlText w:val=""/>
+      <w:lvlJc w:val="left"/>
+      <w:pPr>
+        <w:ind w:left="2869" w:hanging="360"/>
+      </w:pPr>
+      <w:rPr>
+        <w:rFonts w:ascii="Wingdings" w:hAnsi="Wingdings" w:hint="default"/>
+      </w:rPr>
+    </w:lvl>
+    <w:lvl w:ilvl="3" w:tplc="04190001" w:tentative="1">
+      <w:start w:val="1"/>
+      <w:numFmt w:val="bullet"/>
+      <w:lvlText w:val=""/>
+      <w:lvlJc w:val="left"/>
+      <w:pPr>
+        <w:ind w:left="3589" w:hanging="360"/>
+      </w:pPr>
+      <w:rPr>
+        <w:rFonts w:ascii="Symbol" w:hAnsi="Symbol" w:hint="default"/>
+      </w:rPr>
+    </w:lvl>
+    <w:lvl w:ilvl="4" w:tplc="04190003" w:tentative="1">
+      <w:start w:val="1"/>
+      <w:numFmt w:val="bullet"/>
+      <w:lvlText w:val="o"/>
+      <w:lvlJc w:val="left"/>
+      <w:pPr>
+        <w:ind w:left="4309" w:hanging="360"/>
+      </w:pPr>
+      <w:rPr>
+        <w:rFonts w:ascii="Courier New" w:hAnsi="Courier New" w:cs="Courier New" w:hint="default"/>
+      </w:rPr>
+    </w:lvl>
+    <w:lvl w:ilvl="5" w:tplc="04190005" w:tentative="1">
+      <w:start w:val="1"/>
+      <w:numFmt w:val="bullet"/>
+      <w:lvlText w:val=""/>
+      <w:lvlJc w:val="left"/>
+      <w:pPr>
+        <w:ind w:left="5029" w:hanging="360"/>
+      </w:pPr>
+      <w:rPr>
+        <w:rFonts w:ascii="Wingdings" w:hAnsi="Wingdings" w:hint="default"/>
+      </w:rPr>
+    </w:lvl>
+    <w:lvl w:ilvl="6" w:tplc="04190001" w:tentative="1">
+      <w:start w:val="1"/>
+      <w:numFmt w:val="bullet"/>
+      <w:lvlText w:val=""/>
+      <w:lvlJc w:val="left"/>
+      <w:pPr>
+        <w:ind w:left="5749" w:hanging="360"/>
+      </w:pPr>
+      <w:rPr>
+        <w:rFonts w:ascii="Symbol" w:hAnsi="Symbol" w:hint="default"/>
+      </w:rPr>
+    </w:lvl>
+    <w:lvl w:ilvl="7" w:tplc="04190003" w:tentative="1">
+      <w:start w:val="1"/>
+      <w:numFmt w:val="bullet"/>
+      <w:lvlText w:val="o"/>
+      <w:lvlJc w:val="left"/>
+      <w:pPr>
+        <w:ind w:left="6469" w:hanging="360"/>
+      </w:pPr>
+      <w:rPr>
+        <w:rFonts w:ascii="Courier New" w:hAnsi="Courier New" w:cs="Courier New" w:hint="default"/>
+      </w:rPr>
+    </w:lvl>
+    <w:lvl w:ilvl="8" w:tplc="04190005" w:tentative="1">
+      <w:start w:val="1"/>
+      <w:numFmt w:val="bullet"/>
+      <w:lvlText w:val=""/>
+      <w:lvlJc w:val="left"/>
+      <w:pPr>
+        <w:ind w:left="7189" w:hanging="360"/>
+      </w:pPr>
+      <w:rPr>
+        <w:rFonts w:ascii="Wingdings" w:hAnsi="Wingdings" w:hint="default"/>
+      </w:rPr>
+    </w:lvl>
+  </w:abstractNum>
   <w:num w:numId="1">
+    <w:abstractNumId w:val="1"/>
+  </w:num>
+  <w:num w:numId="2">
     <w:abstractNumId w:val="0"/>
+  </w:num>
+  <w:num w:numId="3">
+    <w:abstractNumId w:val="2"/>
   </w:num>
 </w:numbering>
 </file>

</xml_diff>